<commit_message>
Depth Analysis - Completed
</commit_message>
<xml_diff>
--- a/Labs/Lab2_Gomoku_Game/Lab2_report.docx
+++ b/Labs/Lab2_Gomoku_Game/Lab2_report.docx
@@ -234,6 +234,61 @@
     </w:p>
     <w:p>
       <w:pPr>
+        <w:pStyle w:val="Heading2"/>
+        <w:spacing w:before="360" w:beforeAutospacing="0" w:after="240" w:afterAutospacing="0"/>
+        <w:rPr>
+          <w:rFonts w:ascii="Segoe UI" w:hAnsi="Segoe UI" w:cs="Segoe UI"/>
+          <w:color w:val="1F2328"/>
+          <w:sz w:val="28"/>
+          <w:szCs w:val="28"/>
+        </w:rPr>
+      </w:pPr>
+      <w:r>
+        <w:rPr>
+          <w:rFonts w:ascii="Segoe UI" w:hAnsi="Segoe UI" w:cs="Segoe UI"/>
+          <w:color w:val="1F2328"/>
+          <w:sz w:val="28"/>
+          <w:szCs w:val="28"/>
+        </w:rPr>
+        <w:t xml:space="preserve">Lab 2 - </w:t>
+      </w:r>
+      <w:proofErr w:type="spellStart"/>
+      <w:r>
+        <w:rPr>
+          <w:rFonts w:ascii="Segoe UI" w:hAnsi="Segoe UI" w:cs="Segoe UI"/>
+          <w:color w:val="1F2328"/>
+          <w:sz w:val="32"/>
+          <w:szCs w:val="32"/>
+        </w:rPr>
+        <w:t>Gomoku</w:t>
+      </w:r>
+      <w:proofErr w:type="spellEnd"/>
+      <w:r>
+        <w:rPr>
+          <w:rFonts w:ascii="Segoe UI" w:hAnsi="Segoe UI" w:cs="Segoe UI"/>
+          <w:color w:val="1F2328"/>
+          <w:sz w:val="32"/>
+          <w:szCs w:val="32"/>
+        </w:rPr>
+        <w:t xml:space="preserve"> Game </w:t>
+      </w:r>
+      <w:r>
+        <w:rPr>
+          <w:rFonts w:ascii="Segoe UI" w:hAnsi="Segoe UI" w:cs="Segoe UI"/>
+          <w:color w:val="1F2328"/>
+          <w:sz w:val="28"/>
+          <w:szCs w:val="28"/>
+        </w:rPr>
+        <w:t>Report</w:t>
+      </w:r>
+    </w:p>
+    <w:p>
+      <w:pPr>
+        <w:pStyle w:val="ListParagraph"/>
+        <w:numPr>
+          <w:ilvl w:val="0"/>
+          <w:numId w:val="10"/>
+        </w:numPr>
         <w:tabs>
           <w:tab w:val="left" w:pos="560"/>
           <w:tab w:val="left" w:pos="1120"/>
@@ -251,40 +306,53 @@
         <w:autoSpaceDE w:val="0"/>
         <w:autoSpaceDN w:val="0"/>
         <w:adjustRightInd w:val="0"/>
-        <w:jc w:val="center"/>
-        <w:rPr>
-          <w:rFonts w:asciiTheme="majorHAnsi" w:hAnsiTheme="majorHAnsi" w:cstheme="majorHAnsi"/>
-          <w:b/>
-          <w:bCs/>
-          <w:color w:val="000000" w:themeColor="text1"/>
-          <w:kern w:val="0"/>
-          <w:sz w:val="32"/>
-          <w:szCs w:val="32"/>
-        </w:rPr>
-      </w:pPr>
-      <w:r>
-        <w:rPr>
-          <w:rFonts w:asciiTheme="majorHAnsi" w:hAnsiTheme="majorHAnsi" w:cstheme="majorHAnsi"/>
-          <w:b/>
-          <w:bCs/>
-          <w:color w:val="000000" w:themeColor="text1"/>
-          <w:kern w:val="0"/>
-          <w:sz w:val="32"/>
-          <w:szCs w:val="32"/>
-        </w:rPr>
-        <w:t xml:space="preserve">Lab </w:t>
-      </w:r>
-      <w:r>
-        <w:rPr>
-          <w:rFonts w:asciiTheme="majorHAnsi" w:hAnsiTheme="majorHAnsi" w:cstheme="majorHAnsi"/>
-          <w:b/>
-          <w:bCs/>
-          <w:color w:val="000000" w:themeColor="text1"/>
-          <w:kern w:val="0"/>
-          <w:sz w:val="32"/>
-          <w:szCs w:val="32"/>
-        </w:rPr>
-        <w:t>2</w:t>
+        <w:rPr>
+          <w:rFonts w:ascii="Arial" w:hAnsi="Arial" w:cs="Arial"/>
+          <w:color w:val="000000"/>
+          <w:kern w:val="0"/>
+          <w:sz w:val="22"/>
+          <w:szCs w:val="22"/>
+        </w:rPr>
+      </w:pPr>
+      <w:r>
+        <w:rPr>
+          <w:rFonts w:ascii="Arial" w:hAnsi="Arial" w:cs="Arial"/>
+          <w:color w:val="000000"/>
+          <w:kern w:val="0"/>
+          <w:sz w:val="22"/>
+          <w:szCs w:val="22"/>
+        </w:rPr>
+        <w:t xml:space="preserve"> </w:t>
+      </w:r>
+      <w:r>
+        <w:rPr>
+          <w:rFonts w:ascii="Arial" w:hAnsi="Arial" w:cs="Arial"/>
+          <w:color w:val="000000"/>
+          <w:kern w:val="0"/>
+          <w:sz w:val="22"/>
+          <w:szCs w:val="22"/>
+        </w:rPr>
+        <w:t>Compare the effect of increasing search depth (come up with a method to demonstrate</w:t>
+      </w:r>
+      <w:r>
+        <w:rPr>
+          <w:rFonts w:ascii="Arial" w:hAnsi="Arial" w:cs="Arial"/>
+          <w:color w:val="000000"/>
+          <w:kern w:val="0"/>
+          <w:sz w:val="22"/>
+          <w:szCs w:val="22"/>
+        </w:rPr>
+        <w:t xml:space="preserve"> </w:t>
+      </w:r>
+      <w:r>
+        <w:rPr>
+          <w:rFonts w:ascii="Arial" w:hAnsi="Arial" w:cs="Arial"/>
+          <w:color w:val="000000"/>
+          <w:kern w:val="0"/>
+          <w:sz w:val="22"/>
+          <w:szCs w:val="22"/>
+        </w:rPr>
+        <w:t>your point)</w:t>
       </w:r>
     </w:p>
     <w:p>
@@ -306,47 +374,14 @@
         <w:autoSpaceDE w:val="0"/>
         <w:autoSpaceDN w:val="0"/>
         <w:adjustRightInd w:val="0"/>
-        <w:jc w:val="center"/>
-        <w:rPr>
-          <w:rFonts w:asciiTheme="majorHAnsi" w:hAnsiTheme="majorHAnsi" w:cstheme="majorHAnsi"/>
-          <w:b/>
-          <w:bCs/>
-          <w:color w:val="000000" w:themeColor="text1"/>
-          <w:kern w:val="0"/>
-          <w:sz w:val="32"/>
-          <w:szCs w:val="32"/>
-        </w:rPr>
-      </w:pPr>
-      <w:r>
-        <w:rPr>
-          <w:rFonts w:asciiTheme="majorHAnsi" w:hAnsiTheme="majorHAnsi" w:cstheme="majorHAnsi"/>
-          <w:b/>
-          <w:bCs/>
-          <w:color w:val="000000" w:themeColor="text1"/>
-          <w:kern w:val="0"/>
-        </w:rPr>
-        <w:t>(</w:t>
-      </w:r>
-      <w:r>
-        <w:rPr>
-          <w:rFonts w:asciiTheme="majorHAnsi" w:hAnsiTheme="majorHAnsi" w:cstheme="majorHAnsi"/>
-          <w:b/>
-          <w:bCs/>
-          <w:color w:val="000000" w:themeColor="text1"/>
-          <w:kern w:val="0"/>
-        </w:rPr>
-        <w:t>100 po</w:t>
-      </w:r>
-      <w:r>
-        <w:rPr>
-          <w:rFonts w:asciiTheme="majorHAnsi" w:hAnsiTheme="majorHAnsi" w:cstheme="majorHAnsi"/>
-          <w:b/>
-          <w:bCs/>
-          <w:color w:val="000000" w:themeColor="text1"/>
-          <w:kern w:val="0"/>
-        </w:rPr>
-        <w:t>ints)</w:t>
-      </w:r>
+        <w:rPr>
+          <w:rFonts w:ascii="Arial" w:hAnsi="Arial" w:cs="Arial"/>
+          <w:color w:val="000000"/>
+          <w:kern w:val="0"/>
+          <w:sz w:val="22"/>
+          <w:szCs w:val="22"/>
+        </w:rPr>
+      </w:pPr>
     </w:p>
     <w:p>
       <w:pPr>
@@ -367,23 +402,157 @@
         <w:autoSpaceDE w:val="0"/>
         <w:autoSpaceDN w:val="0"/>
         <w:adjustRightInd w:val="0"/>
-        <w:jc w:val="center"/>
-        <w:rPr>
-          <w:rFonts w:asciiTheme="majorHAnsi" w:hAnsiTheme="majorHAnsi" w:cstheme="majorHAnsi"/>
-          <w:b/>
-          <w:bCs/>
-          <w:color w:val="000000" w:themeColor="text1"/>
-          <w:kern w:val="0"/>
-        </w:rPr>
-      </w:pPr>
-    </w:p>
-    <w:p>
-      <w:pPr>
-        <w:pStyle w:val="ListParagraph"/>
-        <w:numPr>
-          <w:ilvl w:val="0"/>
-          <w:numId w:val="10"/>
-        </w:numPr>
+        <w:rPr>
+          <w:rFonts w:ascii="Arial" w:hAnsi="Arial" w:cs="Arial"/>
+          <w:color w:val="000000"/>
+          <w:kern w:val="0"/>
+          <w:sz w:val="22"/>
+          <w:szCs w:val="22"/>
+        </w:rPr>
+      </w:pPr>
+      <w:r>
+        <w:rPr>
+          <w:rFonts w:ascii="Arial" w:hAnsi="Arial" w:cs="Arial"/>
+          <w:color w:val="000000"/>
+          <w:kern w:val="0"/>
+          <w:sz w:val="22"/>
+          <w:szCs w:val="22"/>
+        </w:rPr>
+        <w:t>When comparing</w:t>
+      </w:r>
+      <w:r>
+        <w:rPr>
+          <w:rFonts w:ascii="Arial" w:hAnsi="Arial" w:cs="Arial"/>
+          <w:color w:val="000000"/>
+          <w:kern w:val="0"/>
+          <w:sz w:val="22"/>
+          <w:szCs w:val="22"/>
+        </w:rPr>
+        <w:t xml:space="preserve"> how increasing search depth </w:t>
+      </w:r>
+      <w:r>
+        <w:rPr>
+          <w:rFonts w:ascii="Arial" w:hAnsi="Arial" w:cs="Arial"/>
+          <w:color w:val="000000"/>
+          <w:kern w:val="0"/>
+          <w:sz w:val="22"/>
+          <w:szCs w:val="22"/>
+        </w:rPr>
+        <w:t>affects</w:t>
+      </w:r>
+      <w:r>
+        <w:rPr>
+          <w:rFonts w:ascii="Arial" w:hAnsi="Arial" w:cs="Arial"/>
+          <w:color w:val="000000"/>
+          <w:kern w:val="0"/>
+          <w:sz w:val="22"/>
+          <w:szCs w:val="22"/>
+        </w:rPr>
+        <w:t xml:space="preserve"> our alpha-beta agent, </w:t>
+      </w:r>
+      <w:r>
+        <w:rPr>
+          <w:rFonts w:ascii="Arial" w:hAnsi="Arial" w:cs="Arial"/>
+          <w:color w:val="000000"/>
+          <w:kern w:val="0"/>
+          <w:sz w:val="22"/>
+          <w:szCs w:val="22"/>
+        </w:rPr>
+        <w:t>I used some</w:t>
+      </w:r>
+      <w:r>
+        <w:rPr>
+          <w:rFonts w:ascii="Arial" w:hAnsi="Arial" w:cs="Arial"/>
+          <w:color w:val="000000"/>
+          <w:kern w:val="0"/>
+          <w:sz w:val="22"/>
+          <w:szCs w:val="22"/>
+        </w:rPr>
+        <w:t xml:space="preserve"> measure game performance across </w:t>
+      </w:r>
+      <w:r>
+        <w:rPr>
+          <w:rFonts w:ascii="Arial" w:hAnsi="Arial" w:cs="Arial"/>
+          <w:color w:val="000000"/>
+          <w:kern w:val="0"/>
+          <w:sz w:val="22"/>
+          <w:szCs w:val="22"/>
+        </w:rPr>
+        <w:t>different</w:t>
+      </w:r>
+      <w:r>
+        <w:rPr>
+          <w:rFonts w:ascii="Arial" w:hAnsi="Arial" w:cs="Arial"/>
+          <w:color w:val="000000"/>
+          <w:kern w:val="0"/>
+          <w:sz w:val="22"/>
+          <w:szCs w:val="22"/>
+        </w:rPr>
+        <w:t xml:space="preserve"> metrics, </w:t>
+      </w:r>
+      <w:r>
+        <w:rPr>
+          <w:rFonts w:ascii="Arial" w:hAnsi="Arial" w:cs="Arial"/>
+          <w:color w:val="000000"/>
+          <w:kern w:val="0"/>
+          <w:sz w:val="22"/>
+          <w:szCs w:val="22"/>
+        </w:rPr>
+        <w:t>along with</w:t>
+      </w:r>
+      <w:r>
+        <w:rPr>
+          <w:rFonts w:ascii="Arial" w:hAnsi="Arial" w:cs="Arial"/>
+          <w:color w:val="000000"/>
+          <w:kern w:val="0"/>
+          <w:sz w:val="22"/>
+          <w:szCs w:val="22"/>
+        </w:rPr>
+        <w:t xml:space="preserve"> </w:t>
+      </w:r>
+      <w:r>
+        <w:rPr>
+          <w:rFonts w:ascii="Arial" w:hAnsi="Arial" w:cs="Arial"/>
+          <w:color w:val="000000"/>
+          <w:kern w:val="0"/>
+          <w:sz w:val="22"/>
+          <w:szCs w:val="22"/>
+        </w:rPr>
+        <w:t>the concept and</w:t>
+      </w:r>
+      <w:r>
+        <w:rPr>
+          <w:rFonts w:ascii="Arial" w:hAnsi="Arial" w:cs="Arial"/>
+          <w:color w:val="000000"/>
+          <w:kern w:val="0"/>
+          <w:sz w:val="22"/>
+          <w:szCs w:val="22"/>
+        </w:rPr>
+        <w:t xml:space="preserve"> principles</w:t>
+      </w:r>
+      <w:r>
+        <w:rPr>
+          <w:rFonts w:ascii="Arial" w:hAnsi="Arial" w:cs="Arial"/>
+          <w:color w:val="000000"/>
+          <w:kern w:val="0"/>
+          <w:sz w:val="22"/>
+          <w:szCs w:val="22"/>
+        </w:rPr>
+        <w:t xml:space="preserve"> learned in class</w:t>
+      </w:r>
+      <w:r>
+        <w:rPr>
+          <w:rFonts w:ascii="Arial" w:hAnsi="Arial" w:cs="Arial"/>
+          <w:color w:val="000000"/>
+          <w:kern w:val="0"/>
+          <w:sz w:val="22"/>
+          <w:szCs w:val="22"/>
+        </w:rPr>
+        <w:t>.</w:t>
+      </w:r>
+    </w:p>
+    <w:p>
+      <w:pPr>
         <w:tabs>
           <w:tab w:val="left" w:pos="560"/>
           <w:tab w:val="left" w:pos="1120"/>
@@ -409,50 +578,9 @@
           <w:szCs w:val="22"/>
         </w:rPr>
       </w:pPr>
-      <w:r>
-        <w:rPr>
-          <w:rFonts w:ascii="Arial" w:hAnsi="Arial" w:cs="Arial"/>
-          <w:color w:val="000000"/>
-          <w:kern w:val="0"/>
-          <w:sz w:val="22"/>
-          <w:szCs w:val="22"/>
-        </w:rPr>
-        <w:t xml:space="preserve"> </w:t>
-      </w:r>
-      <w:r>
-        <w:rPr>
-          <w:rFonts w:ascii="Arial" w:hAnsi="Arial" w:cs="Arial"/>
-          <w:color w:val="000000"/>
-          <w:kern w:val="0"/>
-          <w:sz w:val="22"/>
-          <w:szCs w:val="22"/>
-        </w:rPr>
-        <w:t>Compare the effect of increasing search depth (come up with a method to demonstrate</w:t>
-      </w:r>
-      <w:r>
-        <w:rPr>
-          <w:rFonts w:ascii="Arial" w:hAnsi="Arial" w:cs="Arial"/>
-          <w:color w:val="000000"/>
-          <w:kern w:val="0"/>
-          <w:sz w:val="22"/>
-          <w:szCs w:val="22"/>
-        </w:rPr>
-        <w:t xml:space="preserve"> </w:t>
-      </w:r>
-      <w:r>
-        <w:rPr>
-          <w:rFonts w:ascii="Arial" w:hAnsi="Arial" w:cs="Arial"/>
-          <w:color w:val="000000"/>
-          <w:kern w:val="0"/>
-          <w:sz w:val="22"/>
-          <w:szCs w:val="22"/>
-        </w:rPr>
-        <w:t>your point).</w:t>
-      </w:r>
-    </w:p>
-    <w:p>
-      <w:pPr>
-        <w:pStyle w:val="ListParagraph"/>
+    </w:p>
+    <w:p>
+      <w:pPr>
         <w:tabs>
           <w:tab w:val="left" w:pos="560"/>
           <w:tab w:val="left" w:pos="1120"/>
@@ -478,10 +606,39 @@
           <w:szCs w:val="22"/>
         </w:rPr>
       </w:pPr>
-    </w:p>
-    <w:p>
-      <w:pPr>
-        <w:pStyle w:val="ListParagraph"/>
+      <w:r>
+        <w:rPr>
+          <w:rFonts w:ascii="Arial" w:hAnsi="Arial" w:cs="Arial"/>
+          <w:color w:val="000000"/>
+          <w:kern w:val="0"/>
+          <w:sz w:val="22"/>
+          <w:szCs w:val="22"/>
+        </w:rPr>
+        <w:t>Th</w:t>
+      </w:r>
+      <w:r>
+        <w:rPr>
+          <w:rFonts w:ascii="Arial" w:hAnsi="Arial" w:cs="Arial"/>
+          <w:color w:val="000000"/>
+          <w:kern w:val="0"/>
+          <w:sz w:val="22"/>
+          <w:szCs w:val="22"/>
+        </w:rPr>
+        <w:t xml:space="preserve">e bellow </w:t>
+      </w:r>
+      <w:r>
+        <w:rPr>
+          <w:rFonts w:ascii="Arial" w:hAnsi="Arial" w:cs="Arial"/>
+          <w:color w:val="000000"/>
+          <w:kern w:val="0"/>
+          <w:sz w:val="22"/>
+          <w:szCs w:val="22"/>
+        </w:rPr>
+        <w:t>bar chart presents the performance metrics of an alpha-beta pruning algorithm playing against an opponent making random moves. The metrics are recorded for the algorithm operating at search depths of 1 and 2. Each bar represents a specific performance metric at a given depth level.</w:t>
+      </w:r>
+    </w:p>
+    <w:p>
+      <w:pPr>
         <w:tabs>
           <w:tab w:val="left" w:pos="560"/>
           <w:tab w:val="left" w:pos="1120"/>
@@ -507,20 +664,11 @@
           <w:szCs w:val="22"/>
         </w:rPr>
       </w:pPr>
-      <w:r>
-        <w:rPr>
-          <w:rFonts w:ascii="Arial" w:hAnsi="Arial" w:cs="Arial"/>
-          <w:color w:val="000000"/>
-          <w:kern w:val="0"/>
-          <w:sz w:val="22"/>
-          <w:szCs w:val="22"/>
-        </w:rPr>
-        <w:t>After increasing the search depth, I have noticed two main effects. There are the following:</w:t>
-      </w:r>
     </w:p>
     <w:p>
       <w:pPr>
         <w:pStyle w:val="ListParagraph"/>
+        <w:keepNext/>
         <w:tabs>
           <w:tab w:val="left" w:pos="560"/>
           <w:tab w:val="left" w:pos="1120"/>
@@ -538,22 +686,106 @@
         <w:autoSpaceDE w:val="0"/>
         <w:autoSpaceDN w:val="0"/>
         <w:adjustRightInd w:val="0"/>
-        <w:rPr>
-          <w:rFonts w:ascii="Arial" w:hAnsi="Arial" w:cs="Arial"/>
-          <w:color w:val="000000"/>
-          <w:kern w:val="0"/>
-          <w:sz w:val="22"/>
-          <w:szCs w:val="22"/>
-        </w:rPr>
-      </w:pPr>
-    </w:p>
-    <w:p>
-      <w:pPr>
-        <w:pStyle w:val="ListParagraph"/>
-        <w:numPr>
-          <w:ilvl w:val="0"/>
-          <w:numId w:val="12"/>
-        </w:numPr>
+        <w:ind w:left="0"/>
+      </w:pPr>
+      <w:r>
+        <w:rPr>
+          <w:noProof/>
+        </w:rPr>
+        <w:drawing>
+          <wp:inline distT="0" distB="0" distL="0" distR="0" wp14:anchorId="5AB79089" wp14:editId="257DF5C1">
+            <wp:extent cx="5088048" cy="4153609"/>
+            <wp:effectExtent l="0" t="0" r="5080" b="0"/>
+            <wp:docPr id="1265359944" name="Picture 6" descr="A graph of a number of blue and green bars&#10;&#10;Description automatically generated"/>
+            <wp:cNvGraphicFramePr>
+              <a:graphicFrameLocks xmlns:a="http://schemas.openxmlformats.org/drawingml/2006/main" noChangeAspect="1"/>
+            </wp:cNvGraphicFramePr>
+            <a:graphic xmlns:a="http://schemas.openxmlformats.org/drawingml/2006/main">
+              <a:graphicData uri="http://schemas.openxmlformats.org/drawingml/2006/picture">
+                <pic:pic xmlns:pic="http://schemas.openxmlformats.org/drawingml/2006/picture">
+                  <pic:nvPicPr>
+                    <pic:cNvPr id="1265359944" name="Picture 6" descr="A graph of a number of blue and green bars&#10;&#10;Description automatically generated"/>
+                    <pic:cNvPicPr/>
+                  </pic:nvPicPr>
+                  <pic:blipFill>
+                    <a:blip r:embed="rId5" cstate="print">
+                      <a:extLst>
+                        <a:ext uri="{28A0092B-C50C-407E-A947-70E740481C1C}">
+                          <a14:useLocalDpi xmlns:a14="http://schemas.microsoft.com/office/drawing/2010/main" val="0"/>
+                        </a:ext>
+                      </a:extLst>
+                    </a:blip>
+                    <a:stretch>
+                      <a:fillRect/>
+                    </a:stretch>
+                  </pic:blipFill>
+                  <pic:spPr>
+                    <a:xfrm>
+                      <a:off x="0" y="0"/>
+                      <a:ext cx="5229770" cy="4269303"/>
+                    </a:xfrm>
+                    <a:prstGeom prst="rect">
+                      <a:avLst/>
+                    </a:prstGeom>
+                  </pic:spPr>
+                </pic:pic>
+              </a:graphicData>
+            </a:graphic>
+          </wp:inline>
+        </w:drawing>
+      </w:r>
+    </w:p>
+    <w:p>
+      <w:pPr>
+        <w:pStyle w:val="Caption"/>
+        <w:ind w:left="600"/>
+      </w:pPr>
+    </w:p>
+    <w:p>
+      <w:pPr>
+        <w:pStyle w:val="Caption"/>
+        <w:ind w:left="600"/>
+        <w:rPr>
+          <w:rFonts w:ascii="Arial" w:hAnsi="Arial" w:cs="Arial"/>
+          <w:color w:val="000000"/>
+          <w:kern w:val="0"/>
+          <w:sz w:val="22"/>
+          <w:szCs w:val="22"/>
+        </w:rPr>
+      </w:pPr>
+      <w:r>
+        <w:t xml:space="preserve">Figure </w:t>
+      </w:r>
+      <w:r>
+        <w:fldChar w:fldCharType="begin"/>
+      </w:r>
+      <w:r>
+        <w:instrText xml:space="preserve"> SEQ Figure \* ARABIC </w:instrText>
+      </w:r>
+      <w:r>
+        <w:fldChar w:fldCharType="separate"/>
+      </w:r>
+      <w:r>
+        <w:rPr>
+          <w:noProof/>
+        </w:rPr>
+        <w:t>1</w:t>
+      </w:r>
+      <w:r>
+        <w:fldChar w:fldCharType="end"/>
+      </w:r>
+      <w:r>
+        <w:t>.</w:t>
+      </w:r>
+      <w:r>
+        <w:t xml:space="preserve"> Average Per</w:t>
+      </w:r>
+      <w:r>
+        <w:t>formance Metrics of Alpha-Beta Pruning Algorithm at Different Search Depths Against a Random Opponent</w:t>
+      </w:r>
+    </w:p>
+    <w:p>
+      <w:pPr>
         <w:tabs>
           <w:tab w:val="left" w:pos="560"/>
           <w:tab w:val="left" w:pos="1120"/>
@@ -587,7 +819,8 @@
           <w:sz w:val="22"/>
           <w:szCs w:val="22"/>
         </w:rPr>
-        <w:t>Higher win rate:</w:t>
+        <w:lastRenderedPageBreak/>
+        <w:t>Let’s do a short analysis of each of these metrics.</w:t>
       </w:r>
     </w:p>
     <w:p>
@@ -609,7 +842,6 @@
         <w:autoSpaceDE w:val="0"/>
         <w:autoSpaceDN w:val="0"/>
         <w:adjustRightInd w:val="0"/>
-        <w:ind w:left="920"/>
         <w:rPr>
           <w:rFonts w:ascii="Arial" w:hAnsi="Arial" w:cs="Arial"/>
           <w:color w:val="000000"/>
@@ -638,56 +870,27 @@
         <w:autoSpaceDE w:val="0"/>
         <w:autoSpaceDN w:val="0"/>
         <w:adjustRightInd w:val="0"/>
-        <w:ind w:left="920"/>
-        <w:rPr>
-          <w:rFonts w:ascii="Arial" w:hAnsi="Arial" w:cs="Arial"/>
-          <w:color w:val="000000"/>
-          <w:kern w:val="0"/>
-          <w:sz w:val="22"/>
-          <w:szCs w:val="22"/>
-        </w:rPr>
-      </w:pPr>
-      <w:r>
-        <w:rPr>
-          <w:rFonts w:ascii="Arial" w:hAnsi="Arial" w:cs="Arial"/>
-          <w:color w:val="000000"/>
-          <w:kern w:val="0"/>
-          <w:sz w:val="22"/>
-          <w:szCs w:val="22"/>
-        </w:rPr>
-        <w:t xml:space="preserve">Deeper Analysis: Going deeper allows the agent to see further into the future of the game, considering more possible sequences of moves before </w:t>
-      </w:r>
-      <w:proofErr w:type="gramStart"/>
-      <w:r>
-        <w:rPr>
-          <w:rFonts w:ascii="Arial" w:hAnsi="Arial" w:cs="Arial"/>
-          <w:color w:val="000000"/>
-          <w:kern w:val="0"/>
-          <w:sz w:val="22"/>
-          <w:szCs w:val="22"/>
-        </w:rPr>
-        <w:t>making a decision</w:t>
-      </w:r>
-      <w:proofErr w:type="gramEnd"/>
-      <w:r>
-        <w:rPr>
-          <w:rFonts w:ascii="Arial" w:hAnsi="Arial" w:cs="Arial"/>
-          <w:color w:val="000000"/>
-          <w:kern w:val="0"/>
-          <w:sz w:val="22"/>
-          <w:szCs w:val="22"/>
-        </w:rPr>
-        <w:t>. This generally leads to better move choices because the agent can evaluate the outcomes of sequences more thoroughly.</w:t>
-      </w:r>
-      <w:r>
-        <w:rPr>
-          <w:rFonts w:ascii="Arial" w:hAnsi="Arial" w:cs="Arial"/>
-          <w:color w:val="000000"/>
-          <w:kern w:val="0"/>
-          <w:sz w:val="22"/>
-          <w:szCs w:val="22"/>
-        </w:rPr>
-        <w:t xml:space="preserve"> Consequently, this results in a higher winning rate.</w:t>
+        <w:rPr>
+          <w:rFonts w:ascii="Arial" w:hAnsi="Arial" w:cs="Arial"/>
+          <w:b/>
+          <w:bCs/>
+          <w:color w:val="000000"/>
+          <w:kern w:val="0"/>
+          <w:sz w:val="22"/>
+          <w:szCs w:val="22"/>
+        </w:rPr>
+      </w:pPr>
+      <w:r>
+        <w:rPr>
+          <w:rFonts w:ascii="Arial" w:hAnsi="Arial" w:cs="Arial"/>
+          <w:b/>
+          <w:bCs/>
+          <w:color w:val="000000"/>
+          <w:kern w:val="0"/>
+          <w:sz w:val="22"/>
+          <w:szCs w:val="22"/>
+        </w:rPr>
+        <w:t>Average Move Score</w:t>
       </w:r>
     </w:p>
     <w:p>
@@ -709,23 +912,19 @@
         <w:autoSpaceDE w:val="0"/>
         <w:autoSpaceDN w:val="0"/>
         <w:adjustRightInd w:val="0"/>
-        <w:ind w:left="920"/>
-        <w:rPr>
-          <w:rFonts w:ascii="Arial" w:hAnsi="Arial" w:cs="Arial"/>
-          <w:color w:val="000000"/>
-          <w:kern w:val="0"/>
-          <w:sz w:val="22"/>
-          <w:szCs w:val="22"/>
-        </w:rPr>
-      </w:pPr>
-    </w:p>
-    <w:p>
-      <w:pPr>
-        <w:pStyle w:val="ListParagraph"/>
-        <w:numPr>
-          <w:ilvl w:val="0"/>
-          <w:numId w:val="12"/>
-        </w:numPr>
+        <w:rPr>
+          <w:rFonts w:ascii="Arial" w:hAnsi="Arial" w:cs="Arial"/>
+          <w:b/>
+          <w:bCs/>
+          <w:color w:val="000000"/>
+          <w:kern w:val="0"/>
+          <w:sz w:val="22"/>
+          <w:szCs w:val="22"/>
+        </w:rPr>
+      </w:pPr>
+    </w:p>
+    <w:p>
+      <w:pPr>
         <w:tabs>
           <w:tab w:val="left" w:pos="560"/>
           <w:tab w:val="left" w:pos="1120"/>
@@ -759,22 +958,121 @@
           <w:sz w:val="22"/>
           <w:szCs w:val="22"/>
         </w:rPr>
-        <w:t>Increased Computational Requirements</w:t>
-      </w:r>
-      <w:r>
-        <w:rPr>
-          <w:rFonts w:ascii="Arial" w:hAnsi="Arial" w:cs="Arial"/>
-          <w:color w:val="000000"/>
-          <w:kern w:val="0"/>
-          <w:sz w:val="22"/>
-          <w:szCs w:val="22"/>
-        </w:rPr>
-        <w:t>:</w:t>
-      </w:r>
-    </w:p>
-    <w:p>
-      <w:pPr>
-        <w:pStyle w:val="ListParagraph"/>
+        <w:t xml:space="preserve">This metric represents the average score per move per game at each depth. We can see </w:t>
+      </w:r>
+      <w:r>
+        <w:rPr>
+          <w:rFonts w:ascii="Arial" w:hAnsi="Arial" w:cs="Arial"/>
+          <w:color w:val="000000"/>
+          <w:kern w:val="0"/>
+          <w:sz w:val="22"/>
+          <w:szCs w:val="22"/>
+        </w:rPr>
+        <w:t>that</w:t>
+      </w:r>
+      <w:r>
+        <w:rPr>
+          <w:rFonts w:ascii="Arial" w:hAnsi="Arial" w:cs="Arial"/>
+          <w:color w:val="000000"/>
+          <w:kern w:val="0"/>
+          <w:sz w:val="22"/>
+          <w:szCs w:val="22"/>
+        </w:rPr>
+        <w:t xml:space="preserve"> at depth</w:t>
+      </w:r>
+      <w:r>
+        <w:rPr>
+          <w:rFonts w:ascii="Arial" w:hAnsi="Arial" w:cs="Arial"/>
+          <w:color w:val="000000"/>
+          <w:kern w:val="0"/>
+          <w:sz w:val="22"/>
+          <w:szCs w:val="22"/>
+        </w:rPr>
+        <w:t xml:space="preserve"> 1,</w:t>
+      </w:r>
+      <w:r>
+        <w:rPr>
+          <w:rFonts w:ascii="Arial" w:hAnsi="Arial" w:cs="Arial"/>
+          <w:color w:val="000000"/>
+          <w:kern w:val="0"/>
+          <w:sz w:val="22"/>
+          <w:szCs w:val="22"/>
+        </w:rPr>
+        <w:t xml:space="preserve"> </w:t>
+      </w:r>
+      <w:r>
+        <w:rPr>
+          <w:rFonts w:ascii="Arial" w:hAnsi="Arial" w:cs="Arial"/>
+          <w:color w:val="000000"/>
+          <w:kern w:val="0"/>
+          <w:sz w:val="22"/>
+          <w:szCs w:val="22"/>
+        </w:rPr>
+        <w:t xml:space="preserve">the agent’s moves </w:t>
+      </w:r>
+      <w:r>
+        <w:rPr>
+          <w:rFonts w:ascii="Arial" w:hAnsi="Arial" w:cs="Arial"/>
+          <w:color w:val="000000"/>
+          <w:kern w:val="0"/>
+          <w:sz w:val="22"/>
+          <w:szCs w:val="22"/>
+        </w:rPr>
+        <w:t>score</w:t>
+      </w:r>
+      <w:r>
+        <w:rPr>
+          <w:rFonts w:ascii="Arial" w:hAnsi="Arial" w:cs="Arial"/>
+          <w:color w:val="000000"/>
+          <w:kern w:val="0"/>
+          <w:sz w:val="22"/>
+          <w:szCs w:val="22"/>
+        </w:rPr>
+        <w:t xml:space="preserve"> way higher</w:t>
+      </w:r>
+      <w:r>
+        <w:rPr>
+          <w:rFonts w:ascii="Arial" w:hAnsi="Arial" w:cs="Arial"/>
+          <w:color w:val="000000"/>
+          <w:kern w:val="0"/>
+          <w:sz w:val="22"/>
+          <w:szCs w:val="22"/>
+        </w:rPr>
+        <w:t xml:space="preserve"> than </w:t>
+      </w:r>
+      <w:r>
+        <w:rPr>
+          <w:rFonts w:ascii="Arial" w:hAnsi="Arial" w:cs="Arial"/>
+          <w:color w:val="000000"/>
+          <w:kern w:val="0"/>
+          <w:sz w:val="22"/>
+          <w:szCs w:val="22"/>
+        </w:rPr>
+        <w:t xml:space="preserve">the same at </w:t>
+      </w:r>
+      <w:r>
+        <w:rPr>
+          <w:rFonts w:ascii="Arial" w:hAnsi="Arial" w:cs="Arial"/>
+          <w:color w:val="000000"/>
+          <w:kern w:val="0"/>
+          <w:sz w:val="22"/>
+          <w:szCs w:val="22"/>
+        </w:rPr>
+        <w:t>depth 2. This only makes sense when we understand the alpha-beta pruning assumes the opponent is playing optimal</w:t>
+      </w:r>
+      <w:r>
+        <w:rPr>
+          <w:rFonts w:ascii="Arial" w:hAnsi="Arial" w:cs="Arial"/>
+          <w:color w:val="000000"/>
+          <w:kern w:val="0"/>
+          <w:sz w:val="22"/>
+          <w:szCs w:val="22"/>
+        </w:rPr>
+        <w:t xml:space="preserve">. </w:t>
+      </w:r>
+    </w:p>
+    <w:p>
+      <w:pPr>
         <w:tabs>
           <w:tab w:val="left" w:pos="560"/>
           <w:tab w:val="left" w:pos="1120"/>
@@ -792,7 +1090,6 @@
         <w:autoSpaceDE w:val="0"/>
         <w:autoSpaceDN w:val="0"/>
         <w:adjustRightInd w:val="0"/>
-        <w:ind w:left="920"/>
         <w:rPr>
           <w:rFonts w:ascii="Arial" w:hAnsi="Arial" w:cs="Arial"/>
           <w:color w:val="000000"/>
@@ -821,74 +1118,33 @@
         <w:autoSpaceDE w:val="0"/>
         <w:autoSpaceDN w:val="0"/>
         <w:adjustRightInd w:val="0"/>
-        <w:ind w:left="920"/>
-        <w:rPr>
-          <w:rFonts w:ascii="Arial" w:hAnsi="Arial" w:cs="Arial"/>
-          <w:color w:val="000000"/>
-          <w:kern w:val="0"/>
-          <w:sz w:val="22"/>
-          <w:szCs w:val="22"/>
-        </w:rPr>
-      </w:pPr>
-      <w:r>
-        <w:rPr>
-          <w:rFonts w:ascii="Arial" w:hAnsi="Arial" w:cs="Arial"/>
-          <w:color w:val="000000"/>
-          <w:kern w:val="0"/>
-          <w:sz w:val="22"/>
-          <w:szCs w:val="22"/>
-        </w:rPr>
-        <w:t>Longer Computation Time: As the search depth increases, the number of game states the agent needs to evaluate grows exponentially</w:t>
-      </w:r>
-      <w:r>
-        <w:rPr>
-          <w:rFonts w:ascii="Arial" w:hAnsi="Arial" w:cs="Arial"/>
-          <w:color w:val="000000"/>
-          <w:kern w:val="0"/>
-          <w:sz w:val="22"/>
-          <w:szCs w:val="22"/>
-        </w:rPr>
-        <w:t xml:space="preserve">. </w:t>
-      </w:r>
-      <w:r>
-        <w:rPr>
-          <w:rFonts w:ascii="Arial" w:hAnsi="Arial" w:cs="Arial"/>
-          <w:color w:val="000000"/>
-          <w:kern w:val="0"/>
-          <w:sz w:val="22"/>
-          <w:szCs w:val="22"/>
-        </w:rPr>
-        <w:t>Even with Alpha-Beta pruning optimizing this process, deeper searches will still significantly increase the computation time required to make a move.</w:t>
-      </w:r>
-      <w:r>
-        <w:rPr>
-          <w:rFonts w:ascii="Arial" w:hAnsi="Arial" w:cs="Arial"/>
-          <w:color w:val="000000"/>
-          <w:kern w:val="0"/>
-          <w:sz w:val="22"/>
-          <w:szCs w:val="22"/>
-        </w:rPr>
-        <w:t xml:space="preserve"> Also, d</w:t>
-      </w:r>
-      <w:r>
-        <w:rPr>
-          <w:rFonts w:ascii="Arial" w:hAnsi="Arial" w:cs="Arial"/>
-          <w:color w:val="000000"/>
-          <w:kern w:val="0"/>
-          <w:sz w:val="22"/>
-          <w:szCs w:val="22"/>
-        </w:rPr>
-        <w:t>eeper searches also consume more memory, as the agent needs to maintain a larger tree of game states and potential moves in memory during its search.</w:t>
-      </w:r>
-      <w:r>
-        <w:rPr>
-          <w:rFonts w:ascii="Arial" w:hAnsi="Arial" w:cs="Arial"/>
-          <w:color w:val="000000"/>
-          <w:kern w:val="0"/>
-          <w:sz w:val="22"/>
-          <w:szCs w:val="22"/>
-        </w:rPr>
-        <w:t xml:space="preserve"> These facts lead us to a significant increase in time as well, which is reflected in the time taken in each of the agent’s actions.</w:t>
+        <w:rPr>
+          <w:rFonts w:ascii="Arial" w:hAnsi="Arial" w:cs="Arial"/>
+          <w:color w:val="000000"/>
+          <w:kern w:val="0"/>
+          <w:sz w:val="22"/>
+          <w:szCs w:val="22"/>
+        </w:rPr>
+      </w:pPr>
+      <w:r>
+        <w:rPr>
+          <w:rFonts w:ascii="Arial" w:hAnsi="Arial" w:cs="Arial"/>
+          <w:color w:val="000000"/>
+          <w:kern w:val="0"/>
+          <w:sz w:val="22"/>
+          <w:szCs w:val="22"/>
+        </w:rPr>
+        <w:t>At depth 1, the agent only considers the immediate next move and its score. This can lead to choosing moves that appear favorable in isolation, potentially overlooking the opponent's response</w:t>
+      </w:r>
+      <w:r>
+        <w:rPr>
+          <w:rFonts w:ascii="Arial" w:hAnsi="Arial" w:cs="Arial"/>
+          <w:color w:val="000000"/>
+          <w:kern w:val="0"/>
+          <w:sz w:val="22"/>
+          <w:szCs w:val="22"/>
+        </w:rPr>
+        <w:t>.</w:t>
       </w:r>
     </w:p>
     <w:p>
@@ -910,7 +1166,6 @@
         <w:autoSpaceDE w:val="0"/>
         <w:autoSpaceDN w:val="0"/>
         <w:adjustRightInd w:val="0"/>
-        <w:ind w:left="920"/>
         <w:rPr>
           <w:rFonts w:ascii="Arial" w:hAnsi="Arial" w:cs="Arial"/>
           <w:color w:val="000000"/>
@@ -939,46 +1194,23 @@
         <w:autoSpaceDE w:val="0"/>
         <w:autoSpaceDN w:val="0"/>
         <w:adjustRightInd w:val="0"/>
-        <w:ind w:left="920"/>
-        <w:rPr>
-          <w:rFonts w:ascii="Arial" w:hAnsi="Arial" w:cs="Arial"/>
-          <w:color w:val="000000"/>
-          <w:kern w:val="0"/>
-          <w:sz w:val="22"/>
-          <w:szCs w:val="22"/>
-        </w:rPr>
-      </w:pPr>
-      <w:r>
-        <w:rPr>
-          <w:rFonts w:ascii="Arial" w:hAnsi="Arial" w:cs="Arial"/>
-          <w:color w:val="000000"/>
-          <w:kern w:val="0"/>
-          <w:sz w:val="22"/>
-          <w:szCs w:val="22"/>
-        </w:rPr>
-        <w:t xml:space="preserve">The graphs bellow </w:t>
-      </w:r>
-      <w:proofErr w:type="gramStart"/>
-      <w:r>
-        <w:rPr>
-          <w:rFonts w:ascii="Arial" w:hAnsi="Arial" w:cs="Arial"/>
-          <w:color w:val="000000"/>
-          <w:kern w:val="0"/>
-          <w:sz w:val="22"/>
-          <w:szCs w:val="22"/>
-        </w:rPr>
-        <w:t>illustrate</w:t>
-      </w:r>
-      <w:proofErr w:type="gramEnd"/>
-      <w:r>
-        <w:rPr>
-          <w:rFonts w:ascii="Arial" w:hAnsi="Arial" w:cs="Arial"/>
-          <w:color w:val="000000"/>
-          <w:kern w:val="0"/>
-          <w:sz w:val="22"/>
-          <w:szCs w:val="22"/>
-        </w:rPr>
-        <w:t xml:space="preserve"> this analysis:</w:t>
+        <w:rPr>
+          <w:rFonts w:ascii="Arial" w:hAnsi="Arial" w:cs="Arial"/>
+          <w:color w:val="000000"/>
+          <w:kern w:val="0"/>
+          <w:sz w:val="22"/>
+          <w:szCs w:val="22"/>
+        </w:rPr>
+      </w:pPr>
+      <w:r>
+        <w:rPr>
+          <w:rFonts w:ascii="Arial" w:hAnsi="Arial" w:cs="Arial"/>
+          <w:color w:val="000000"/>
+          <w:kern w:val="0"/>
+          <w:sz w:val="22"/>
+          <w:szCs w:val="22"/>
+        </w:rPr>
+        <w:t>When the search depth increases to 2, the agent employs alpha-beta pruning to improve efficiency while exploring possible opponent responses. This strategic consideration might lead the agent to choose moves that sacrifice some immediate positional advantage in favor of moves that are more robust against the opponent's best counter.</w:t>
       </w:r>
     </w:p>
     <w:p>
@@ -1011,7 +1243,6 @@
     </w:p>
     <w:p>
       <w:pPr>
-        <w:pStyle w:val="ListParagraph"/>
         <w:tabs>
           <w:tab w:val="left" w:pos="560"/>
           <w:tab w:val="left" w:pos="1120"/>
@@ -1039,61 +1270,57 @@
       </w:pPr>
       <w:r>
         <w:rPr>
-          <w:noProof/>
-        </w:rPr>
-        <w:drawing>
-          <wp:inline distT="0" distB="0" distL="0" distR="0" wp14:anchorId="67729755" wp14:editId="76D70943">
-            <wp:extent cx="5943600" cy="2447925"/>
-            <wp:effectExtent l="0" t="0" r="0" b="3175"/>
-            <wp:docPr id="1860054151" name="Picture 1" descr="A red and blue rectangular bars&#10;&#10;Description automatically generated"/>
-            <wp:cNvGraphicFramePr>
-              <a:graphicFrameLocks xmlns:a="http://schemas.openxmlformats.org/drawingml/2006/main" noChangeAspect="1"/>
-            </wp:cNvGraphicFramePr>
-            <a:graphic xmlns:a="http://schemas.openxmlformats.org/drawingml/2006/main">
-              <a:graphicData uri="http://schemas.openxmlformats.org/drawingml/2006/picture">
-                <pic:pic xmlns:pic="http://schemas.openxmlformats.org/drawingml/2006/picture">
-                  <pic:nvPicPr>
-                    <pic:cNvPr id="1860054151" name="Picture 1" descr="A red and blue rectangular bars&#10;&#10;Description automatically generated"/>
-                    <pic:cNvPicPr>
-                      <a:picLocks noChangeAspect="1" noChangeArrowheads="1"/>
-                    </pic:cNvPicPr>
-                  </pic:nvPicPr>
-                  <pic:blipFill>
-                    <a:blip r:embed="rId5">
-                      <a:extLst>
-                        <a:ext uri="{28A0092B-C50C-407E-A947-70E740481C1C}">
-                          <a14:useLocalDpi xmlns:a14="http://schemas.microsoft.com/office/drawing/2010/main" val="0"/>
-                        </a:ext>
-                      </a:extLst>
-                    </a:blip>
-                    <a:srcRect/>
-                    <a:stretch>
-                      <a:fillRect/>
-                    </a:stretch>
-                  </pic:blipFill>
-                  <pic:spPr bwMode="auto">
-                    <a:xfrm>
-                      <a:off x="0" y="0"/>
-                      <a:ext cx="5943600" cy="2447925"/>
-                    </a:xfrm>
-                    <a:prstGeom prst="rect">
-                      <a:avLst/>
-                    </a:prstGeom>
-                    <a:noFill/>
-                    <a:ln>
-                      <a:noFill/>
-                    </a:ln>
-                  </pic:spPr>
-                </pic:pic>
-              </a:graphicData>
-            </a:graphic>
-          </wp:inline>
-        </w:drawing>
-      </w:r>
-    </w:p>
-    <w:p>
-      <w:pPr>
-        <w:pStyle w:val="ListParagraph"/>
+          <w:rFonts w:ascii="Arial" w:hAnsi="Arial" w:cs="Arial"/>
+          <w:color w:val="000000"/>
+          <w:kern w:val="0"/>
+          <w:sz w:val="22"/>
+          <w:szCs w:val="22"/>
+        </w:rPr>
+        <w:t xml:space="preserve">In </w:t>
+      </w:r>
+      <w:r>
+        <w:rPr>
+          <w:rFonts w:ascii="Arial" w:hAnsi="Arial" w:cs="Arial"/>
+          <w:color w:val="000000"/>
+          <w:kern w:val="0"/>
+          <w:sz w:val="22"/>
+          <w:szCs w:val="22"/>
+        </w:rPr>
+        <w:t>other words</w:t>
+      </w:r>
+      <w:r>
+        <w:rPr>
+          <w:rFonts w:ascii="Arial" w:hAnsi="Arial" w:cs="Arial"/>
+          <w:color w:val="000000"/>
+          <w:kern w:val="0"/>
+          <w:sz w:val="22"/>
+          <w:szCs w:val="22"/>
+        </w:rPr>
+        <w:t xml:space="preserve">, the </w:t>
+      </w:r>
+      <w:r>
+        <w:rPr>
+          <w:rFonts w:ascii="Arial" w:hAnsi="Arial" w:cs="Arial"/>
+          <w:color w:val="000000"/>
+          <w:kern w:val="0"/>
+          <w:sz w:val="22"/>
+          <w:szCs w:val="22"/>
+        </w:rPr>
+        <w:t>agent</w:t>
+      </w:r>
+      <w:r>
+        <w:rPr>
+          <w:rFonts w:ascii="Arial" w:hAnsi="Arial" w:cs="Arial"/>
+          <w:color w:val="000000"/>
+          <w:kern w:val="0"/>
+          <w:sz w:val="22"/>
+          <w:szCs w:val="22"/>
+        </w:rPr>
+        <w:t xml:space="preserve"> is giving up some immediate high-scoring options (depth 1) to make moves that are more strategically sound against a potentially strong opponent (depth 2). This is a trade-off between immediate gains and long-term security.</w:t>
+      </w:r>
+    </w:p>
+    <w:p>
+      <w:pPr>
         <w:tabs>
           <w:tab w:val="left" w:pos="560"/>
           <w:tab w:val="left" w:pos="1120"/>
@@ -1119,51 +1346,9 @@
           <w:szCs w:val="22"/>
         </w:rPr>
       </w:pPr>
-      <w:r>
-        <w:rPr>
-          <w:rFonts w:ascii="Arial" w:hAnsi="Arial" w:cs="Arial"/>
-          <w:color w:val="000000"/>
-          <w:kern w:val="0"/>
-          <w:sz w:val="22"/>
-          <w:szCs w:val="22"/>
-        </w:rPr>
-        <w:lastRenderedPageBreak/>
-        <w:t xml:space="preserve">3 games were played between a fixed opponent, which was using Alpha Beta pruning with depth fixed on 1 and </w:t>
-      </w:r>
-      <w:r>
-        <w:rPr>
-          <w:rFonts w:ascii="Arial" w:hAnsi="Arial" w:cs="Arial"/>
-          <w:color w:val="000000"/>
-          <w:kern w:val="0"/>
-          <w:sz w:val="22"/>
-          <w:szCs w:val="22"/>
-        </w:rPr>
-        <w:t xml:space="preserve">Alpha Beta pruning with depth </w:t>
-      </w:r>
-      <w:r>
-        <w:rPr>
-          <w:rFonts w:ascii="Arial" w:hAnsi="Arial" w:cs="Arial"/>
-          <w:color w:val="000000"/>
-          <w:kern w:val="0"/>
-          <w:sz w:val="22"/>
-          <w:szCs w:val="22"/>
-        </w:rPr>
-        <w:t>starting on 1 to 3</w:t>
-      </w:r>
-      <w:r>
-        <w:rPr>
-          <w:rFonts w:ascii="Arial" w:hAnsi="Arial" w:cs="Arial"/>
-          <w:color w:val="000000"/>
-          <w:kern w:val="0"/>
-          <w:sz w:val="22"/>
-          <w:szCs w:val="22"/>
-        </w:rPr>
-        <w:t>.</w:t>
-      </w:r>
-    </w:p>
-    <w:p>
-      <w:pPr>
-        <w:pStyle w:val="ListParagraph"/>
+    </w:p>
+    <w:p>
+      <w:pPr>
         <w:tabs>
           <w:tab w:val="left" w:pos="560"/>
           <w:tab w:val="left" w:pos="1120"/>
@@ -1183,16 +1368,53 @@
         <w:adjustRightInd w:val="0"/>
         <w:rPr>
           <w:rFonts w:ascii="Arial" w:hAnsi="Arial" w:cs="Arial"/>
-          <w:color w:val="000000"/>
-          <w:kern w:val="0"/>
-          <w:sz w:val="22"/>
-          <w:szCs w:val="22"/>
-        </w:rPr>
-      </w:pPr>
-    </w:p>
-    <w:p>
-      <w:pPr>
-        <w:pStyle w:val="ListParagraph"/>
+          <w:b/>
+          <w:bCs/>
+          <w:color w:val="000000"/>
+          <w:kern w:val="0"/>
+          <w:sz w:val="22"/>
+          <w:szCs w:val="22"/>
+        </w:rPr>
+      </w:pPr>
+      <w:r>
+        <w:rPr>
+          <w:rFonts w:ascii="Arial" w:hAnsi="Arial" w:cs="Arial"/>
+          <w:b/>
+          <w:bCs/>
+          <w:color w:val="000000"/>
+          <w:kern w:val="0"/>
+          <w:sz w:val="22"/>
+          <w:szCs w:val="22"/>
+        </w:rPr>
+        <w:t xml:space="preserve">Average </w:t>
+      </w:r>
+      <w:r>
+        <w:rPr>
+          <w:rFonts w:ascii="Arial" w:hAnsi="Arial" w:cs="Arial"/>
+          <w:b/>
+          <w:bCs/>
+          <w:color w:val="000000"/>
+          <w:kern w:val="0"/>
+          <w:sz w:val="22"/>
+          <w:szCs w:val="22"/>
+        </w:rPr>
+        <w:t>Decision Time</w:t>
+      </w:r>
+      <w:r>
+        <w:rPr>
+          <w:rFonts w:ascii="Arial" w:hAnsi="Arial" w:cs="Arial"/>
+          <w:b/>
+          <w:bCs/>
+          <w:color w:val="000000"/>
+          <w:kern w:val="0"/>
+          <w:sz w:val="22"/>
+          <w:szCs w:val="22"/>
+        </w:rPr>
+        <w:t xml:space="preserve"> in Seconds</w:t>
+      </w:r>
+    </w:p>
+    <w:p>
+      <w:pPr>
         <w:tabs>
           <w:tab w:val="left" w:pos="560"/>
           <w:tab w:val="left" w:pos="1120"/>
@@ -1212,30 +1434,17 @@
         <w:adjustRightInd w:val="0"/>
         <w:rPr>
           <w:rFonts w:ascii="Arial" w:hAnsi="Arial" w:cs="Arial"/>
-          <w:color w:val="000000"/>
-          <w:kern w:val="0"/>
-          <w:sz w:val="22"/>
-          <w:szCs w:val="22"/>
-        </w:rPr>
-      </w:pPr>
-      <w:r>
-        <w:rPr>
-          <w:rFonts w:ascii="Arial" w:hAnsi="Arial" w:cs="Arial"/>
-          <w:color w:val="000000"/>
-          <w:kern w:val="0"/>
-          <w:sz w:val="22"/>
-          <w:szCs w:val="22"/>
-        </w:rPr>
-        <w:t xml:space="preserve"> </w:t>
-      </w:r>
-    </w:p>
-    <w:p>
-      <w:pPr>
-        <w:pStyle w:val="ListParagraph"/>
-        <w:numPr>
-          <w:ilvl w:val="0"/>
-          <w:numId w:val="10"/>
-        </w:numPr>
+          <w:b/>
+          <w:bCs/>
+          <w:color w:val="000000"/>
+          <w:kern w:val="0"/>
+          <w:sz w:val="22"/>
+          <w:szCs w:val="22"/>
+        </w:rPr>
+      </w:pPr>
+    </w:p>
+    <w:p>
+      <w:pPr>
         <w:tabs>
           <w:tab w:val="left" w:pos="560"/>
           <w:tab w:val="left" w:pos="1120"/>
@@ -1269,6 +1478,1139 @@
           <w:sz w:val="22"/>
           <w:szCs w:val="22"/>
         </w:rPr>
+        <w:t xml:space="preserve">I believe the bar chart for this metric is </w:t>
+      </w:r>
+      <w:proofErr w:type="gramStart"/>
+      <w:r>
+        <w:rPr>
+          <w:rFonts w:ascii="Arial" w:hAnsi="Arial" w:cs="Arial"/>
+          <w:color w:val="000000"/>
+          <w:kern w:val="0"/>
+          <w:sz w:val="22"/>
+          <w:szCs w:val="22"/>
+        </w:rPr>
+        <w:t xml:space="preserve">pretty </w:t>
+      </w:r>
+      <w:r>
+        <w:rPr>
+          <w:rFonts w:ascii="Arial" w:hAnsi="Arial" w:cs="Arial"/>
+          <w:color w:val="000000"/>
+          <w:kern w:val="0"/>
+          <w:sz w:val="22"/>
+          <w:szCs w:val="22"/>
+        </w:rPr>
+        <w:t>straight-forward</w:t>
+      </w:r>
+      <w:proofErr w:type="gramEnd"/>
+      <w:r>
+        <w:rPr>
+          <w:rFonts w:ascii="Arial" w:hAnsi="Arial" w:cs="Arial"/>
+          <w:color w:val="000000"/>
+          <w:kern w:val="0"/>
+          <w:sz w:val="22"/>
+          <w:szCs w:val="22"/>
+        </w:rPr>
+        <w:t xml:space="preserve"> and </w:t>
+      </w:r>
+      <w:r>
+        <w:rPr>
+          <w:rFonts w:ascii="Arial" w:hAnsi="Arial" w:cs="Arial"/>
+          <w:color w:val="000000"/>
+          <w:kern w:val="0"/>
+          <w:sz w:val="22"/>
+          <w:szCs w:val="22"/>
+        </w:rPr>
+        <w:t xml:space="preserve">very intuitive, showing that decision time increases significantly </w:t>
+      </w:r>
+      <w:r>
+        <w:rPr>
+          <w:rFonts w:ascii="Arial" w:hAnsi="Arial" w:cs="Arial"/>
+          <w:color w:val="000000"/>
+          <w:kern w:val="0"/>
+          <w:sz w:val="22"/>
+          <w:szCs w:val="22"/>
+        </w:rPr>
+        <w:t xml:space="preserve">as </w:t>
+      </w:r>
+      <w:r>
+        <w:rPr>
+          <w:rFonts w:ascii="Arial" w:hAnsi="Arial" w:cs="Arial"/>
+          <w:color w:val="000000"/>
+          <w:kern w:val="0"/>
+          <w:sz w:val="22"/>
+          <w:szCs w:val="22"/>
+        </w:rPr>
+        <w:t>search depth</w:t>
+      </w:r>
+      <w:r>
+        <w:rPr>
+          <w:rFonts w:ascii="Arial" w:hAnsi="Arial" w:cs="Arial"/>
+          <w:color w:val="000000"/>
+          <w:kern w:val="0"/>
+          <w:sz w:val="22"/>
+          <w:szCs w:val="22"/>
+        </w:rPr>
+        <w:t xml:space="preserve"> increases. It also</w:t>
+      </w:r>
+      <w:r>
+        <w:rPr>
+          <w:rFonts w:ascii="Arial" w:hAnsi="Arial" w:cs="Arial"/>
+          <w:color w:val="000000"/>
+          <w:kern w:val="0"/>
+          <w:sz w:val="22"/>
+          <w:szCs w:val="22"/>
+        </w:rPr>
+        <w:t xml:space="preserve"> allows us to better understand the </w:t>
+      </w:r>
+      <w:r>
+        <w:rPr>
+          <w:rFonts w:ascii="Arial" w:hAnsi="Arial" w:cs="Arial"/>
+          <w:color w:val="000000"/>
+          <w:kern w:val="0"/>
+          <w:sz w:val="22"/>
+          <w:szCs w:val="22"/>
+        </w:rPr>
+        <w:t>trade-off in computational complexity associated with deeper search levels</w:t>
+      </w:r>
+      <w:r>
+        <w:rPr>
+          <w:rFonts w:ascii="Arial" w:hAnsi="Arial" w:cs="Arial"/>
+          <w:color w:val="000000"/>
+          <w:kern w:val="0"/>
+          <w:sz w:val="22"/>
+          <w:szCs w:val="22"/>
+        </w:rPr>
+        <w:t>.</w:t>
+      </w:r>
+    </w:p>
+    <w:p>
+      <w:pPr>
+        <w:tabs>
+          <w:tab w:val="left" w:pos="560"/>
+          <w:tab w:val="left" w:pos="1120"/>
+          <w:tab w:val="left" w:pos="1680"/>
+          <w:tab w:val="left" w:pos="2240"/>
+          <w:tab w:val="left" w:pos="2800"/>
+          <w:tab w:val="left" w:pos="3360"/>
+          <w:tab w:val="left" w:pos="3920"/>
+          <w:tab w:val="left" w:pos="4480"/>
+          <w:tab w:val="left" w:pos="5040"/>
+          <w:tab w:val="left" w:pos="5600"/>
+          <w:tab w:val="left" w:pos="6160"/>
+          <w:tab w:val="left" w:pos="6720"/>
+        </w:tabs>
+        <w:autoSpaceDE w:val="0"/>
+        <w:autoSpaceDN w:val="0"/>
+        <w:adjustRightInd w:val="0"/>
+        <w:rPr>
+          <w:rFonts w:ascii="Arial" w:hAnsi="Arial" w:cs="Arial"/>
+          <w:color w:val="000000"/>
+          <w:kern w:val="0"/>
+          <w:sz w:val="22"/>
+          <w:szCs w:val="22"/>
+        </w:rPr>
+      </w:pPr>
+    </w:p>
+    <w:p>
+      <w:pPr>
+        <w:tabs>
+          <w:tab w:val="left" w:pos="560"/>
+          <w:tab w:val="left" w:pos="1120"/>
+          <w:tab w:val="left" w:pos="1680"/>
+          <w:tab w:val="left" w:pos="2240"/>
+          <w:tab w:val="left" w:pos="2800"/>
+          <w:tab w:val="left" w:pos="3360"/>
+          <w:tab w:val="left" w:pos="3920"/>
+          <w:tab w:val="left" w:pos="4480"/>
+          <w:tab w:val="left" w:pos="5040"/>
+          <w:tab w:val="left" w:pos="5600"/>
+          <w:tab w:val="left" w:pos="6160"/>
+          <w:tab w:val="left" w:pos="6720"/>
+        </w:tabs>
+        <w:autoSpaceDE w:val="0"/>
+        <w:autoSpaceDN w:val="0"/>
+        <w:adjustRightInd w:val="0"/>
+        <w:rPr>
+          <w:rFonts w:ascii="Arial" w:hAnsi="Arial" w:cs="Arial"/>
+          <w:color w:val="000000"/>
+          <w:kern w:val="0"/>
+          <w:sz w:val="22"/>
+          <w:szCs w:val="22"/>
+        </w:rPr>
+      </w:pPr>
+      <w:r>
+        <w:rPr>
+          <w:rFonts w:ascii="Arial" w:hAnsi="Arial" w:cs="Arial"/>
+          <w:color w:val="000000"/>
+          <w:kern w:val="0"/>
+          <w:sz w:val="22"/>
+          <w:szCs w:val="22"/>
+        </w:rPr>
+        <w:t>Thus, it’s reasonable to think that d</w:t>
+      </w:r>
+      <w:r>
+        <w:rPr>
+          <w:rFonts w:ascii="Arial" w:hAnsi="Arial" w:cs="Arial"/>
+          <w:color w:val="000000"/>
+          <w:kern w:val="0"/>
+          <w:sz w:val="22"/>
+          <w:szCs w:val="22"/>
+        </w:rPr>
+        <w:t xml:space="preserve">eeper searches allow for more strategic moves but come at the cost of increased computation time. Finding the optimal depth for </w:t>
+      </w:r>
+      <w:r>
+        <w:rPr>
+          <w:rFonts w:ascii="Arial" w:hAnsi="Arial" w:cs="Arial"/>
+          <w:color w:val="000000"/>
+          <w:kern w:val="0"/>
+          <w:sz w:val="22"/>
+          <w:szCs w:val="22"/>
+        </w:rPr>
+        <w:t>agent</w:t>
+      </w:r>
+      <w:r>
+        <w:rPr>
+          <w:rFonts w:ascii="Arial" w:hAnsi="Arial" w:cs="Arial"/>
+          <w:color w:val="000000"/>
+          <w:kern w:val="0"/>
+          <w:sz w:val="22"/>
+          <w:szCs w:val="22"/>
+        </w:rPr>
+        <w:t xml:space="preserve"> depends on </w:t>
+      </w:r>
+      <w:r>
+        <w:rPr>
+          <w:rFonts w:ascii="Arial" w:hAnsi="Arial" w:cs="Arial"/>
+          <w:color w:val="000000"/>
+          <w:kern w:val="0"/>
+          <w:sz w:val="22"/>
+          <w:szCs w:val="22"/>
+        </w:rPr>
+        <w:t>the</w:t>
+      </w:r>
+      <w:r>
+        <w:rPr>
+          <w:rFonts w:ascii="Arial" w:hAnsi="Arial" w:cs="Arial"/>
+          <w:color w:val="000000"/>
+          <w:kern w:val="0"/>
+          <w:sz w:val="22"/>
+          <w:szCs w:val="22"/>
+        </w:rPr>
+        <w:t xml:space="preserve"> desired balance between performance and real-time playability.</w:t>
+      </w:r>
+    </w:p>
+    <w:p>
+      <w:pPr>
+        <w:tabs>
+          <w:tab w:val="left" w:pos="560"/>
+          <w:tab w:val="left" w:pos="1120"/>
+          <w:tab w:val="left" w:pos="1680"/>
+          <w:tab w:val="left" w:pos="2240"/>
+          <w:tab w:val="left" w:pos="2800"/>
+          <w:tab w:val="left" w:pos="3360"/>
+          <w:tab w:val="left" w:pos="3920"/>
+          <w:tab w:val="left" w:pos="4480"/>
+          <w:tab w:val="left" w:pos="5040"/>
+          <w:tab w:val="left" w:pos="5600"/>
+          <w:tab w:val="left" w:pos="6160"/>
+          <w:tab w:val="left" w:pos="6720"/>
+        </w:tabs>
+        <w:autoSpaceDE w:val="0"/>
+        <w:autoSpaceDN w:val="0"/>
+        <w:adjustRightInd w:val="0"/>
+        <w:rPr>
+          <w:rFonts w:ascii="Arial" w:hAnsi="Arial" w:cs="Arial"/>
+          <w:color w:val="000000"/>
+          <w:kern w:val="0"/>
+          <w:sz w:val="22"/>
+          <w:szCs w:val="22"/>
+        </w:rPr>
+      </w:pPr>
+    </w:p>
+    <w:p>
+      <w:pPr>
+        <w:tabs>
+          <w:tab w:val="left" w:pos="560"/>
+          <w:tab w:val="left" w:pos="1120"/>
+          <w:tab w:val="left" w:pos="1680"/>
+          <w:tab w:val="left" w:pos="2240"/>
+          <w:tab w:val="left" w:pos="2800"/>
+          <w:tab w:val="left" w:pos="3360"/>
+          <w:tab w:val="left" w:pos="3920"/>
+          <w:tab w:val="left" w:pos="4480"/>
+          <w:tab w:val="left" w:pos="5040"/>
+          <w:tab w:val="left" w:pos="5600"/>
+          <w:tab w:val="left" w:pos="6160"/>
+          <w:tab w:val="left" w:pos="6720"/>
+        </w:tabs>
+        <w:autoSpaceDE w:val="0"/>
+        <w:autoSpaceDN w:val="0"/>
+        <w:adjustRightInd w:val="0"/>
+        <w:rPr>
+          <w:rFonts w:ascii="Arial" w:hAnsi="Arial" w:cs="Arial"/>
+          <w:b/>
+          <w:bCs/>
+          <w:color w:val="000000"/>
+          <w:kern w:val="0"/>
+          <w:sz w:val="22"/>
+          <w:szCs w:val="22"/>
+        </w:rPr>
+      </w:pPr>
+      <w:r>
+        <w:rPr>
+          <w:rFonts w:ascii="Arial" w:hAnsi="Arial" w:cs="Arial"/>
+          <w:b/>
+          <w:bCs/>
+          <w:color w:val="000000"/>
+          <w:kern w:val="0"/>
+          <w:sz w:val="22"/>
+          <w:szCs w:val="22"/>
+        </w:rPr>
+        <w:t>Average Move Counts</w:t>
+      </w:r>
+    </w:p>
+    <w:p>
+      <w:pPr>
+        <w:tabs>
+          <w:tab w:val="left" w:pos="560"/>
+          <w:tab w:val="left" w:pos="1120"/>
+          <w:tab w:val="left" w:pos="1680"/>
+          <w:tab w:val="left" w:pos="2240"/>
+          <w:tab w:val="left" w:pos="2800"/>
+          <w:tab w:val="left" w:pos="3360"/>
+          <w:tab w:val="left" w:pos="3920"/>
+          <w:tab w:val="left" w:pos="4480"/>
+          <w:tab w:val="left" w:pos="5040"/>
+          <w:tab w:val="left" w:pos="5600"/>
+          <w:tab w:val="left" w:pos="6160"/>
+          <w:tab w:val="left" w:pos="6720"/>
+        </w:tabs>
+        <w:autoSpaceDE w:val="0"/>
+        <w:autoSpaceDN w:val="0"/>
+        <w:adjustRightInd w:val="0"/>
+        <w:rPr>
+          <w:rFonts w:ascii="Arial" w:hAnsi="Arial" w:cs="Arial"/>
+          <w:b/>
+          <w:bCs/>
+          <w:color w:val="000000"/>
+          <w:kern w:val="0"/>
+          <w:sz w:val="22"/>
+          <w:szCs w:val="22"/>
+        </w:rPr>
+      </w:pPr>
+    </w:p>
+    <w:p>
+      <w:pPr>
+        <w:tabs>
+          <w:tab w:val="left" w:pos="560"/>
+          <w:tab w:val="left" w:pos="1120"/>
+          <w:tab w:val="left" w:pos="1680"/>
+          <w:tab w:val="left" w:pos="2240"/>
+          <w:tab w:val="left" w:pos="2800"/>
+          <w:tab w:val="left" w:pos="3360"/>
+          <w:tab w:val="left" w:pos="3920"/>
+          <w:tab w:val="left" w:pos="4480"/>
+          <w:tab w:val="left" w:pos="5040"/>
+          <w:tab w:val="left" w:pos="5600"/>
+          <w:tab w:val="left" w:pos="6160"/>
+          <w:tab w:val="left" w:pos="6720"/>
+        </w:tabs>
+        <w:autoSpaceDE w:val="0"/>
+        <w:autoSpaceDN w:val="0"/>
+        <w:adjustRightInd w:val="0"/>
+        <w:rPr>
+          <w:rFonts w:ascii="Arial" w:hAnsi="Arial" w:cs="Arial"/>
+          <w:color w:val="000000"/>
+          <w:kern w:val="0"/>
+          <w:sz w:val="22"/>
+          <w:szCs w:val="22"/>
+        </w:rPr>
+      </w:pPr>
+      <w:r>
+        <w:rPr>
+          <w:rFonts w:ascii="Arial" w:hAnsi="Arial" w:cs="Arial"/>
+          <w:color w:val="000000"/>
+          <w:kern w:val="0"/>
+          <w:sz w:val="22"/>
+          <w:szCs w:val="22"/>
+        </w:rPr>
+        <w:t xml:space="preserve">This metric reflects the average number of moves played by the agent in each game at a specific search depth. </w:t>
+      </w:r>
+      <w:r>
+        <w:rPr>
+          <w:rFonts w:ascii="Arial" w:hAnsi="Arial" w:cs="Arial"/>
+          <w:color w:val="000000"/>
+          <w:kern w:val="0"/>
+          <w:sz w:val="22"/>
+          <w:szCs w:val="22"/>
+        </w:rPr>
+        <w:t xml:space="preserve">This is a clear manifestation of the behavior explained in the analysis of </w:t>
+      </w:r>
+      <w:r>
+        <w:rPr>
+          <w:rFonts w:ascii="Arial" w:hAnsi="Arial" w:cs="Arial"/>
+          <w:b/>
+          <w:bCs/>
+          <w:color w:val="000000"/>
+          <w:kern w:val="0"/>
+          <w:sz w:val="22"/>
+          <w:szCs w:val="22"/>
+        </w:rPr>
+        <w:t>Average Move Score</w:t>
+      </w:r>
+      <w:r>
+        <w:rPr>
+          <w:rFonts w:ascii="Arial" w:hAnsi="Arial" w:cs="Arial"/>
+          <w:color w:val="000000"/>
+          <w:kern w:val="0"/>
+          <w:sz w:val="22"/>
+          <w:szCs w:val="22"/>
+        </w:rPr>
+        <w:t xml:space="preserve"> given the</w:t>
+      </w:r>
+      <w:r>
+        <w:rPr>
+          <w:rFonts w:ascii="Arial" w:hAnsi="Arial" w:cs="Arial"/>
+          <w:color w:val="000000"/>
+          <w:kern w:val="0"/>
+          <w:sz w:val="22"/>
+          <w:szCs w:val="22"/>
+        </w:rPr>
+        <w:t xml:space="preserve"> agent is much more effective at depth 2</w:t>
+      </w:r>
+      <w:r>
+        <w:rPr>
+          <w:rFonts w:ascii="Arial" w:hAnsi="Arial" w:cs="Arial"/>
+          <w:color w:val="000000"/>
+          <w:kern w:val="0"/>
+          <w:sz w:val="22"/>
+          <w:szCs w:val="22"/>
+        </w:rPr>
+        <w:t>.</w:t>
+      </w:r>
+    </w:p>
+    <w:p>
+      <w:pPr>
+        <w:tabs>
+          <w:tab w:val="left" w:pos="560"/>
+          <w:tab w:val="left" w:pos="1120"/>
+          <w:tab w:val="left" w:pos="1680"/>
+          <w:tab w:val="left" w:pos="2240"/>
+          <w:tab w:val="left" w:pos="2800"/>
+          <w:tab w:val="left" w:pos="3360"/>
+          <w:tab w:val="left" w:pos="3920"/>
+          <w:tab w:val="left" w:pos="4480"/>
+          <w:tab w:val="left" w:pos="5040"/>
+          <w:tab w:val="left" w:pos="5600"/>
+          <w:tab w:val="left" w:pos="6160"/>
+          <w:tab w:val="left" w:pos="6720"/>
+        </w:tabs>
+        <w:autoSpaceDE w:val="0"/>
+        <w:autoSpaceDN w:val="0"/>
+        <w:adjustRightInd w:val="0"/>
+        <w:rPr>
+          <w:rFonts w:ascii="Arial" w:hAnsi="Arial" w:cs="Arial"/>
+          <w:color w:val="000000"/>
+          <w:kern w:val="0"/>
+          <w:sz w:val="22"/>
+          <w:szCs w:val="22"/>
+        </w:rPr>
+      </w:pPr>
+    </w:p>
+    <w:p>
+      <w:pPr>
+        <w:tabs>
+          <w:tab w:val="left" w:pos="560"/>
+          <w:tab w:val="left" w:pos="1120"/>
+          <w:tab w:val="left" w:pos="1680"/>
+          <w:tab w:val="left" w:pos="2240"/>
+          <w:tab w:val="left" w:pos="2800"/>
+          <w:tab w:val="left" w:pos="3360"/>
+          <w:tab w:val="left" w:pos="3920"/>
+          <w:tab w:val="left" w:pos="4480"/>
+          <w:tab w:val="left" w:pos="5040"/>
+          <w:tab w:val="left" w:pos="5600"/>
+          <w:tab w:val="left" w:pos="6160"/>
+          <w:tab w:val="left" w:pos="6720"/>
+        </w:tabs>
+        <w:autoSpaceDE w:val="0"/>
+        <w:autoSpaceDN w:val="0"/>
+        <w:adjustRightInd w:val="0"/>
+        <w:rPr>
+          <w:rFonts w:ascii="Arial" w:hAnsi="Arial" w:cs="Arial"/>
+          <w:b/>
+          <w:bCs/>
+          <w:color w:val="000000"/>
+          <w:kern w:val="0"/>
+          <w:sz w:val="22"/>
+          <w:szCs w:val="22"/>
+        </w:rPr>
+      </w:pPr>
+      <w:r>
+        <w:rPr>
+          <w:rFonts w:ascii="Arial" w:hAnsi="Arial" w:cs="Arial"/>
+          <w:b/>
+          <w:bCs/>
+          <w:color w:val="000000"/>
+          <w:kern w:val="0"/>
+          <w:sz w:val="22"/>
+          <w:szCs w:val="22"/>
+        </w:rPr>
+        <w:t>Average Game Time in Seconds</w:t>
+      </w:r>
+    </w:p>
+    <w:p>
+      <w:pPr>
+        <w:tabs>
+          <w:tab w:val="left" w:pos="560"/>
+          <w:tab w:val="left" w:pos="1120"/>
+          <w:tab w:val="left" w:pos="1680"/>
+          <w:tab w:val="left" w:pos="2240"/>
+          <w:tab w:val="left" w:pos="2800"/>
+          <w:tab w:val="left" w:pos="3360"/>
+          <w:tab w:val="left" w:pos="3920"/>
+          <w:tab w:val="left" w:pos="4480"/>
+          <w:tab w:val="left" w:pos="5040"/>
+          <w:tab w:val="left" w:pos="5600"/>
+          <w:tab w:val="left" w:pos="6160"/>
+          <w:tab w:val="left" w:pos="6720"/>
+        </w:tabs>
+        <w:autoSpaceDE w:val="0"/>
+        <w:autoSpaceDN w:val="0"/>
+        <w:adjustRightInd w:val="0"/>
+        <w:rPr>
+          <w:rFonts w:ascii="Arial" w:hAnsi="Arial" w:cs="Arial"/>
+          <w:b/>
+          <w:bCs/>
+          <w:color w:val="000000"/>
+          <w:kern w:val="0"/>
+          <w:sz w:val="22"/>
+          <w:szCs w:val="22"/>
+        </w:rPr>
+      </w:pPr>
+    </w:p>
+    <w:p>
+      <w:pPr>
+        <w:tabs>
+          <w:tab w:val="left" w:pos="560"/>
+          <w:tab w:val="left" w:pos="1120"/>
+          <w:tab w:val="left" w:pos="1680"/>
+          <w:tab w:val="left" w:pos="2240"/>
+          <w:tab w:val="left" w:pos="2800"/>
+          <w:tab w:val="left" w:pos="3360"/>
+          <w:tab w:val="left" w:pos="3920"/>
+          <w:tab w:val="left" w:pos="4480"/>
+          <w:tab w:val="left" w:pos="5040"/>
+          <w:tab w:val="left" w:pos="5600"/>
+          <w:tab w:val="left" w:pos="6160"/>
+          <w:tab w:val="left" w:pos="6720"/>
+        </w:tabs>
+        <w:autoSpaceDE w:val="0"/>
+        <w:autoSpaceDN w:val="0"/>
+        <w:adjustRightInd w:val="0"/>
+        <w:rPr>
+          <w:rFonts w:ascii="Arial" w:hAnsi="Arial" w:cs="Arial"/>
+          <w:color w:val="000000"/>
+          <w:kern w:val="0"/>
+          <w:sz w:val="22"/>
+          <w:szCs w:val="22"/>
+        </w:rPr>
+      </w:pPr>
+      <w:r>
+        <w:rPr>
+          <w:rFonts w:ascii="Arial" w:hAnsi="Arial" w:cs="Arial"/>
+          <w:color w:val="000000"/>
+          <w:kern w:val="0"/>
+          <w:sz w:val="22"/>
+          <w:szCs w:val="22"/>
+        </w:rPr>
+        <w:t xml:space="preserve">This metric reflects the combined effect of decision time and move count. While depth 2 has a longer decision time, </w:t>
+      </w:r>
+      <w:r>
+        <w:rPr>
+          <w:rFonts w:ascii="Arial" w:hAnsi="Arial" w:cs="Arial"/>
+          <w:color w:val="000000"/>
+          <w:kern w:val="0"/>
+          <w:sz w:val="22"/>
+          <w:szCs w:val="22"/>
+        </w:rPr>
+        <w:t>it’s much more effective having</w:t>
+      </w:r>
+      <w:r>
+        <w:rPr>
+          <w:rFonts w:ascii="Arial" w:hAnsi="Arial" w:cs="Arial"/>
+          <w:color w:val="000000"/>
+          <w:kern w:val="0"/>
+          <w:sz w:val="22"/>
+          <w:szCs w:val="22"/>
+        </w:rPr>
+        <w:t xml:space="preserve"> significantly lower number of moves played</w:t>
+      </w:r>
+      <w:r>
+        <w:rPr>
+          <w:rFonts w:ascii="Arial" w:hAnsi="Arial" w:cs="Arial"/>
+          <w:color w:val="000000"/>
+          <w:kern w:val="0"/>
+          <w:sz w:val="22"/>
+          <w:szCs w:val="22"/>
+        </w:rPr>
+        <w:t xml:space="preserve">, which </w:t>
+      </w:r>
+      <w:r>
+        <w:rPr>
+          <w:rFonts w:ascii="Arial" w:hAnsi="Arial" w:cs="Arial"/>
+          <w:color w:val="000000"/>
+          <w:kern w:val="0"/>
+          <w:sz w:val="22"/>
+          <w:szCs w:val="22"/>
+        </w:rPr>
+        <w:t xml:space="preserve">leads to a shorter overall game time </w:t>
+      </w:r>
+      <w:r>
+        <w:rPr>
+          <w:rFonts w:ascii="Arial" w:hAnsi="Arial" w:cs="Arial"/>
+          <w:color w:val="000000"/>
+          <w:kern w:val="0"/>
+          <w:sz w:val="22"/>
+          <w:szCs w:val="22"/>
+        </w:rPr>
+        <w:t xml:space="preserve">when </w:t>
+      </w:r>
+      <w:r>
+        <w:rPr>
+          <w:rFonts w:ascii="Arial" w:hAnsi="Arial" w:cs="Arial"/>
+          <w:color w:val="000000"/>
+          <w:kern w:val="0"/>
+          <w:sz w:val="22"/>
+          <w:szCs w:val="22"/>
+        </w:rPr>
+        <w:t>compared to depth 1.</w:t>
+      </w:r>
+    </w:p>
+    <w:p>
+      <w:pPr>
+        <w:tabs>
+          <w:tab w:val="left" w:pos="560"/>
+          <w:tab w:val="left" w:pos="1120"/>
+          <w:tab w:val="left" w:pos="1680"/>
+          <w:tab w:val="left" w:pos="2240"/>
+          <w:tab w:val="left" w:pos="2800"/>
+          <w:tab w:val="left" w:pos="3360"/>
+          <w:tab w:val="left" w:pos="3920"/>
+          <w:tab w:val="left" w:pos="4480"/>
+          <w:tab w:val="left" w:pos="5040"/>
+          <w:tab w:val="left" w:pos="5600"/>
+          <w:tab w:val="left" w:pos="6160"/>
+          <w:tab w:val="left" w:pos="6720"/>
+        </w:tabs>
+        <w:autoSpaceDE w:val="0"/>
+        <w:autoSpaceDN w:val="0"/>
+        <w:adjustRightInd w:val="0"/>
+        <w:rPr>
+          <w:rFonts w:ascii="Arial" w:hAnsi="Arial" w:cs="Arial"/>
+          <w:b/>
+          <w:bCs/>
+          <w:color w:val="000000"/>
+          <w:kern w:val="0"/>
+          <w:sz w:val="22"/>
+          <w:szCs w:val="22"/>
+        </w:rPr>
+      </w:pPr>
+    </w:p>
+    <w:p>
+      <w:pPr>
+        <w:tabs>
+          <w:tab w:val="left" w:pos="560"/>
+          <w:tab w:val="left" w:pos="1120"/>
+          <w:tab w:val="left" w:pos="1680"/>
+          <w:tab w:val="left" w:pos="2240"/>
+          <w:tab w:val="left" w:pos="2800"/>
+          <w:tab w:val="left" w:pos="3360"/>
+          <w:tab w:val="left" w:pos="3920"/>
+          <w:tab w:val="left" w:pos="4480"/>
+          <w:tab w:val="left" w:pos="5040"/>
+          <w:tab w:val="left" w:pos="5600"/>
+          <w:tab w:val="left" w:pos="6160"/>
+          <w:tab w:val="left" w:pos="6720"/>
+        </w:tabs>
+        <w:autoSpaceDE w:val="0"/>
+        <w:autoSpaceDN w:val="0"/>
+        <w:adjustRightInd w:val="0"/>
+        <w:rPr>
+          <w:rFonts w:ascii="Arial" w:hAnsi="Arial" w:cs="Arial"/>
+          <w:b/>
+          <w:bCs/>
+          <w:color w:val="000000"/>
+          <w:kern w:val="0"/>
+          <w:sz w:val="22"/>
+          <w:szCs w:val="22"/>
+        </w:rPr>
+      </w:pPr>
+      <w:r>
+        <w:rPr>
+          <w:rFonts w:ascii="Arial" w:hAnsi="Arial" w:cs="Arial"/>
+          <w:b/>
+          <w:bCs/>
+          <w:color w:val="000000"/>
+          <w:kern w:val="0"/>
+          <w:sz w:val="22"/>
+          <w:szCs w:val="22"/>
+        </w:rPr>
+        <w:t>Win Rate</w:t>
+      </w:r>
+    </w:p>
+    <w:p>
+      <w:pPr>
+        <w:tabs>
+          <w:tab w:val="left" w:pos="560"/>
+          <w:tab w:val="left" w:pos="1120"/>
+          <w:tab w:val="left" w:pos="1680"/>
+          <w:tab w:val="left" w:pos="2240"/>
+          <w:tab w:val="left" w:pos="2800"/>
+          <w:tab w:val="left" w:pos="3360"/>
+          <w:tab w:val="left" w:pos="3920"/>
+          <w:tab w:val="left" w:pos="4480"/>
+          <w:tab w:val="left" w:pos="5040"/>
+          <w:tab w:val="left" w:pos="5600"/>
+          <w:tab w:val="left" w:pos="6160"/>
+          <w:tab w:val="left" w:pos="6720"/>
+        </w:tabs>
+        <w:autoSpaceDE w:val="0"/>
+        <w:autoSpaceDN w:val="0"/>
+        <w:adjustRightInd w:val="0"/>
+        <w:rPr>
+          <w:rFonts w:ascii="Arial" w:hAnsi="Arial" w:cs="Arial"/>
+          <w:b/>
+          <w:bCs/>
+          <w:color w:val="000000"/>
+          <w:kern w:val="0"/>
+          <w:sz w:val="22"/>
+          <w:szCs w:val="22"/>
+        </w:rPr>
+      </w:pPr>
+    </w:p>
+    <w:p>
+      <w:pPr>
+        <w:tabs>
+          <w:tab w:val="left" w:pos="560"/>
+          <w:tab w:val="left" w:pos="1120"/>
+          <w:tab w:val="left" w:pos="1680"/>
+          <w:tab w:val="left" w:pos="2240"/>
+          <w:tab w:val="left" w:pos="2800"/>
+          <w:tab w:val="left" w:pos="3360"/>
+          <w:tab w:val="left" w:pos="3920"/>
+          <w:tab w:val="left" w:pos="4480"/>
+          <w:tab w:val="left" w:pos="5040"/>
+          <w:tab w:val="left" w:pos="5600"/>
+          <w:tab w:val="left" w:pos="6160"/>
+          <w:tab w:val="left" w:pos="6720"/>
+        </w:tabs>
+        <w:autoSpaceDE w:val="0"/>
+        <w:autoSpaceDN w:val="0"/>
+        <w:adjustRightInd w:val="0"/>
+        <w:rPr>
+          <w:rFonts w:ascii="Arial" w:hAnsi="Arial" w:cs="Arial"/>
+          <w:color w:val="000000"/>
+          <w:kern w:val="0"/>
+          <w:sz w:val="22"/>
+          <w:szCs w:val="22"/>
+        </w:rPr>
+      </w:pPr>
+      <w:r>
+        <w:rPr>
+          <w:rFonts w:ascii="Arial" w:hAnsi="Arial" w:cs="Arial"/>
+          <w:color w:val="000000"/>
+          <w:kern w:val="0"/>
+          <w:sz w:val="22"/>
+          <w:szCs w:val="22"/>
+        </w:rPr>
+        <w:t xml:space="preserve">The agent's performance at Depth 1 highlights a limitation in concluding games successfully. </w:t>
+      </w:r>
+      <w:r>
+        <w:rPr>
+          <w:rFonts w:ascii="Arial" w:hAnsi="Arial" w:cs="Arial"/>
+          <w:color w:val="000000"/>
+          <w:kern w:val="0"/>
+          <w:sz w:val="22"/>
+          <w:szCs w:val="22"/>
+        </w:rPr>
+        <w:t>I</w:t>
+      </w:r>
+      <w:r>
+        <w:rPr>
+          <w:rFonts w:ascii="Arial" w:hAnsi="Arial" w:cs="Arial"/>
+          <w:color w:val="000000"/>
+          <w:kern w:val="0"/>
+          <w:sz w:val="22"/>
+          <w:szCs w:val="22"/>
+        </w:rPr>
+        <w:t>ts strategy involved placing four pieces in a row and then skipping a spot</w:t>
+      </w:r>
+      <w:r>
+        <w:rPr>
+          <w:rFonts w:ascii="Arial" w:hAnsi="Arial" w:cs="Arial"/>
+          <w:color w:val="000000"/>
+          <w:kern w:val="0"/>
+          <w:sz w:val="22"/>
+          <w:szCs w:val="22"/>
+        </w:rPr>
+        <w:t xml:space="preserve"> resulted in </w:t>
+      </w:r>
+      <w:r>
+        <w:rPr>
+          <w:rFonts w:ascii="Arial" w:hAnsi="Arial" w:cs="Arial"/>
+          <w:color w:val="000000"/>
+          <w:kern w:val="0"/>
+          <w:sz w:val="22"/>
+          <w:szCs w:val="22"/>
+        </w:rPr>
+        <w:t>delay</w:t>
+      </w:r>
+      <w:r>
+        <w:rPr>
+          <w:rFonts w:ascii="Arial" w:hAnsi="Arial" w:cs="Arial"/>
+          <w:color w:val="000000"/>
+          <w:kern w:val="0"/>
+          <w:sz w:val="22"/>
+          <w:szCs w:val="22"/>
+        </w:rPr>
+        <w:t>ing</w:t>
+      </w:r>
+      <w:r>
+        <w:rPr>
+          <w:rFonts w:ascii="Arial" w:hAnsi="Arial" w:cs="Arial"/>
+          <w:color w:val="000000"/>
+          <w:kern w:val="0"/>
+          <w:sz w:val="22"/>
+          <w:szCs w:val="22"/>
+        </w:rPr>
+        <w:t xml:space="preserve"> or </w:t>
+      </w:r>
+      <w:r>
+        <w:rPr>
+          <w:rFonts w:ascii="Arial" w:hAnsi="Arial" w:cs="Arial"/>
+          <w:color w:val="000000"/>
+          <w:kern w:val="0"/>
+          <w:sz w:val="22"/>
+          <w:szCs w:val="22"/>
+        </w:rPr>
+        <w:t>in most scenarios</w:t>
+      </w:r>
+      <w:r>
+        <w:rPr>
+          <w:rFonts w:ascii="Arial" w:hAnsi="Arial" w:cs="Arial"/>
+          <w:color w:val="000000"/>
+          <w:kern w:val="0"/>
+          <w:sz w:val="22"/>
+          <w:szCs w:val="22"/>
+        </w:rPr>
+        <w:t xml:space="preserve"> prevent</w:t>
+      </w:r>
+      <w:r>
+        <w:rPr>
+          <w:rFonts w:ascii="Arial" w:hAnsi="Arial" w:cs="Arial"/>
+          <w:color w:val="000000"/>
+          <w:kern w:val="0"/>
+          <w:sz w:val="22"/>
+          <w:szCs w:val="22"/>
+        </w:rPr>
+        <w:t>ing</w:t>
+      </w:r>
+      <w:r>
+        <w:rPr>
+          <w:rFonts w:ascii="Arial" w:hAnsi="Arial" w:cs="Arial"/>
+          <w:color w:val="000000"/>
+          <w:kern w:val="0"/>
+          <w:sz w:val="22"/>
+          <w:szCs w:val="22"/>
+        </w:rPr>
+        <w:t xml:space="preserve"> a win. </w:t>
+      </w:r>
+    </w:p>
+    <w:p>
+      <w:pPr>
+        <w:tabs>
+          <w:tab w:val="left" w:pos="560"/>
+          <w:tab w:val="left" w:pos="1120"/>
+          <w:tab w:val="left" w:pos="1680"/>
+          <w:tab w:val="left" w:pos="2240"/>
+          <w:tab w:val="left" w:pos="2800"/>
+          <w:tab w:val="left" w:pos="3360"/>
+          <w:tab w:val="left" w:pos="3920"/>
+          <w:tab w:val="left" w:pos="4480"/>
+          <w:tab w:val="left" w:pos="5040"/>
+          <w:tab w:val="left" w:pos="5600"/>
+          <w:tab w:val="left" w:pos="6160"/>
+          <w:tab w:val="left" w:pos="6720"/>
+        </w:tabs>
+        <w:autoSpaceDE w:val="0"/>
+        <w:autoSpaceDN w:val="0"/>
+        <w:adjustRightInd w:val="0"/>
+        <w:rPr>
+          <w:rFonts w:ascii="Arial" w:hAnsi="Arial" w:cs="Arial"/>
+          <w:color w:val="000000"/>
+          <w:kern w:val="0"/>
+          <w:sz w:val="22"/>
+          <w:szCs w:val="22"/>
+        </w:rPr>
+      </w:pPr>
+    </w:p>
+    <w:p>
+      <w:pPr>
+        <w:tabs>
+          <w:tab w:val="left" w:pos="560"/>
+          <w:tab w:val="left" w:pos="1120"/>
+          <w:tab w:val="left" w:pos="1680"/>
+          <w:tab w:val="left" w:pos="2240"/>
+          <w:tab w:val="left" w:pos="2800"/>
+          <w:tab w:val="left" w:pos="3360"/>
+          <w:tab w:val="left" w:pos="3920"/>
+          <w:tab w:val="left" w:pos="4480"/>
+          <w:tab w:val="left" w:pos="5040"/>
+          <w:tab w:val="left" w:pos="5600"/>
+          <w:tab w:val="left" w:pos="6160"/>
+          <w:tab w:val="left" w:pos="6720"/>
+        </w:tabs>
+        <w:autoSpaceDE w:val="0"/>
+        <w:autoSpaceDN w:val="0"/>
+        <w:adjustRightInd w:val="0"/>
+        <w:rPr>
+          <w:rFonts w:ascii="Arial" w:hAnsi="Arial" w:cs="Arial"/>
+          <w:color w:val="000000"/>
+          <w:kern w:val="0"/>
+          <w:sz w:val="22"/>
+          <w:szCs w:val="22"/>
+        </w:rPr>
+      </w:pPr>
+      <w:r>
+        <w:rPr>
+          <w:rFonts w:ascii="Arial" w:hAnsi="Arial" w:cs="Arial"/>
+          <w:color w:val="000000"/>
+          <w:kern w:val="0"/>
+          <w:sz w:val="22"/>
+          <w:szCs w:val="22"/>
+        </w:rPr>
+        <w:lastRenderedPageBreak/>
+        <w:t xml:space="preserve">Contrastingly, at Depth 2, the agent exhibited markedly improved effectiveness. The deeper search enabled the agent to execute more decisive plays, leading to </w:t>
+      </w:r>
+      <w:r>
+        <w:rPr>
+          <w:rFonts w:ascii="Arial" w:hAnsi="Arial" w:cs="Arial"/>
+          <w:color w:val="000000"/>
+          <w:kern w:val="0"/>
+          <w:sz w:val="22"/>
+          <w:szCs w:val="22"/>
+        </w:rPr>
+        <w:t>100%</w:t>
+      </w:r>
+      <w:r>
+        <w:rPr>
+          <w:rFonts w:ascii="Arial" w:hAnsi="Arial" w:cs="Arial"/>
+          <w:color w:val="000000"/>
+          <w:kern w:val="0"/>
+          <w:sz w:val="22"/>
+          <w:szCs w:val="22"/>
+        </w:rPr>
+        <w:t xml:space="preserve"> win</w:t>
+      </w:r>
+      <w:r>
+        <w:rPr>
+          <w:rFonts w:ascii="Arial" w:hAnsi="Arial" w:cs="Arial"/>
+          <w:color w:val="000000"/>
+          <w:kern w:val="0"/>
+          <w:sz w:val="22"/>
+          <w:szCs w:val="22"/>
+        </w:rPr>
+        <w:t>ning</w:t>
+      </w:r>
+      <w:r>
+        <w:rPr>
+          <w:rFonts w:ascii="Arial" w:hAnsi="Arial" w:cs="Arial"/>
+          <w:color w:val="000000"/>
+          <w:kern w:val="0"/>
+          <w:sz w:val="22"/>
+          <w:szCs w:val="22"/>
+        </w:rPr>
+        <w:t xml:space="preserve"> rate</w:t>
+      </w:r>
+      <w:r>
+        <w:rPr>
+          <w:rFonts w:ascii="Arial" w:hAnsi="Arial" w:cs="Arial"/>
+          <w:color w:val="000000"/>
+          <w:kern w:val="0"/>
+          <w:sz w:val="22"/>
+          <w:szCs w:val="22"/>
+        </w:rPr>
+        <w:t xml:space="preserve"> against a player playing randomly</w:t>
+      </w:r>
+      <w:r>
+        <w:rPr>
+          <w:rFonts w:ascii="Arial" w:hAnsi="Arial" w:cs="Arial"/>
+          <w:color w:val="000000"/>
+          <w:kern w:val="0"/>
+          <w:sz w:val="22"/>
+          <w:szCs w:val="22"/>
+        </w:rPr>
+        <w:t xml:space="preserve">. </w:t>
+      </w:r>
+    </w:p>
+    <w:p>
+      <w:pPr>
+        <w:tabs>
+          <w:tab w:val="left" w:pos="560"/>
+          <w:tab w:val="left" w:pos="1120"/>
+          <w:tab w:val="left" w:pos="1680"/>
+          <w:tab w:val="left" w:pos="2240"/>
+          <w:tab w:val="left" w:pos="2800"/>
+          <w:tab w:val="left" w:pos="3360"/>
+          <w:tab w:val="left" w:pos="3920"/>
+          <w:tab w:val="left" w:pos="4480"/>
+          <w:tab w:val="left" w:pos="5040"/>
+          <w:tab w:val="left" w:pos="5600"/>
+          <w:tab w:val="left" w:pos="6160"/>
+          <w:tab w:val="left" w:pos="6720"/>
+        </w:tabs>
+        <w:autoSpaceDE w:val="0"/>
+        <w:autoSpaceDN w:val="0"/>
+        <w:adjustRightInd w:val="0"/>
+        <w:rPr>
+          <w:rFonts w:ascii="Arial" w:hAnsi="Arial" w:cs="Arial"/>
+          <w:color w:val="000000"/>
+          <w:kern w:val="0"/>
+          <w:sz w:val="22"/>
+          <w:szCs w:val="22"/>
+        </w:rPr>
+      </w:pPr>
+    </w:p>
+    <w:p>
+      <w:pPr>
+        <w:tabs>
+          <w:tab w:val="left" w:pos="560"/>
+          <w:tab w:val="left" w:pos="1120"/>
+          <w:tab w:val="left" w:pos="1680"/>
+          <w:tab w:val="left" w:pos="2240"/>
+          <w:tab w:val="left" w:pos="2800"/>
+          <w:tab w:val="left" w:pos="3360"/>
+          <w:tab w:val="left" w:pos="3920"/>
+          <w:tab w:val="left" w:pos="4480"/>
+          <w:tab w:val="left" w:pos="5040"/>
+          <w:tab w:val="left" w:pos="5600"/>
+          <w:tab w:val="left" w:pos="6160"/>
+          <w:tab w:val="left" w:pos="6720"/>
+        </w:tabs>
+        <w:autoSpaceDE w:val="0"/>
+        <w:autoSpaceDN w:val="0"/>
+        <w:adjustRightInd w:val="0"/>
+        <w:rPr>
+          <w:rFonts w:ascii="Arial" w:hAnsi="Arial" w:cs="Arial"/>
+          <w:color w:val="000000"/>
+          <w:kern w:val="0"/>
+          <w:sz w:val="22"/>
+          <w:szCs w:val="22"/>
+        </w:rPr>
+      </w:pPr>
+      <w:r>
+        <w:rPr>
+          <w:rFonts w:ascii="Arial" w:hAnsi="Arial" w:cs="Arial"/>
+          <w:color w:val="000000"/>
+          <w:kern w:val="0"/>
+          <w:sz w:val="22"/>
+          <w:szCs w:val="22"/>
+        </w:rPr>
+        <w:t xml:space="preserve">This distinction </w:t>
+      </w:r>
+      <w:r>
+        <w:rPr>
+          <w:rFonts w:ascii="Arial" w:hAnsi="Arial" w:cs="Arial"/>
+          <w:color w:val="000000"/>
+          <w:kern w:val="0"/>
+          <w:sz w:val="22"/>
+          <w:szCs w:val="22"/>
+        </w:rPr>
+        <w:t>highlihts</w:t>
+      </w:r>
+      <w:r>
+        <w:rPr>
+          <w:rFonts w:ascii="Arial" w:hAnsi="Arial" w:cs="Arial"/>
+          <w:color w:val="000000"/>
+          <w:kern w:val="0"/>
+          <w:sz w:val="22"/>
+          <w:szCs w:val="22"/>
+        </w:rPr>
+        <w:t xml:space="preserve"> the critical impact of search depth on the agent’s ability to secure victories.</w:t>
+      </w:r>
+    </w:p>
+    <w:p>
+      <w:pPr>
+        <w:pStyle w:val="ListParagraph"/>
+        <w:tabs>
+          <w:tab w:val="left" w:pos="560"/>
+          <w:tab w:val="left" w:pos="1120"/>
+          <w:tab w:val="left" w:pos="1680"/>
+          <w:tab w:val="left" w:pos="2240"/>
+          <w:tab w:val="left" w:pos="2800"/>
+          <w:tab w:val="left" w:pos="3360"/>
+          <w:tab w:val="left" w:pos="3920"/>
+          <w:tab w:val="left" w:pos="4480"/>
+          <w:tab w:val="left" w:pos="5040"/>
+          <w:tab w:val="left" w:pos="5600"/>
+          <w:tab w:val="left" w:pos="6160"/>
+          <w:tab w:val="left" w:pos="6720"/>
+        </w:tabs>
+        <w:autoSpaceDE w:val="0"/>
+        <w:autoSpaceDN w:val="0"/>
+        <w:adjustRightInd w:val="0"/>
+        <w:ind w:left="560"/>
+        <w:rPr>
+          <w:rFonts w:ascii="Arial" w:hAnsi="Arial" w:cs="Arial"/>
+          <w:color w:val="000000"/>
+          <w:kern w:val="0"/>
+          <w:sz w:val="22"/>
+          <w:szCs w:val="22"/>
+        </w:rPr>
+      </w:pPr>
+    </w:p>
+    <w:p>
+      <w:pPr>
+        <w:pStyle w:val="ListParagraph"/>
+        <w:numPr>
+          <w:ilvl w:val="0"/>
+          <w:numId w:val="10"/>
+        </w:numPr>
+        <w:tabs>
+          <w:tab w:val="left" w:pos="560"/>
+          <w:tab w:val="left" w:pos="1120"/>
+          <w:tab w:val="left" w:pos="1680"/>
+          <w:tab w:val="left" w:pos="2240"/>
+          <w:tab w:val="left" w:pos="2800"/>
+          <w:tab w:val="left" w:pos="3360"/>
+          <w:tab w:val="left" w:pos="3920"/>
+          <w:tab w:val="left" w:pos="4480"/>
+          <w:tab w:val="left" w:pos="5040"/>
+          <w:tab w:val="left" w:pos="5600"/>
+          <w:tab w:val="left" w:pos="6160"/>
+          <w:tab w:val="left" w:pos="6720"/>
+        </w:tabs>
+        <w:autoSpaceDE w:val="0"/>
+        <w:autoSpaceDN w:val="0"/>
+        <w:adjustRightInd w:val="0"/>
+        <w:ind w:left="200"/>
+        <w:rPr>
+          <w:rFonts w:ascii="Arial" w:hAnsi="Arial" w:cs="Arial"/>
+          <w:color w:val="000000"/>
+          <w:kern w:val="0"/>
+          <w:sz w:val="22"/>
+          <w:szCs w:val="22"/>
+        </w:rPr>
+      </w:pPr>
+      <w:r>
+        <w:rPr>
+          <w:rFonts w:ascii="Arial" w:hAnsi="Arial" w:cs="Arial"/>
+          <w:color w:val="000000"/>
+          <w:kern w:val="0"/>
+          <w:sz w:val="22"/>
+          <w:szCs w:val="22"/>
+        </w:rPr>
         <w:t xml:space="preserve"> </w:t>
       </w:r>
       <w:r>
@@ -1301,6 +2643,652 @@
         </w:rPr>
         <w:t>improving the evaluation function.</w:t>
       </w:r>
+    </w:p>
+    <w:p>
+      <w:pPr>
+        <w:tabs>
+          <w:tab w:val="left" w:pos="560"/>
+          <w:tab w:val="left" w:pos="1120"/>
+          <w:tab w:val="left" w:pos="1680"/>
+          <w:tab w:val="left" w:pos="2240"/>
+          <w:tab w:val="left" w:pos="2800"/>
+          <w:tab w:val="left" w:pos="3360"/>
+          <w:tab w:val="left" w:pos="3920"/>
+          <w:tab w:val="left" w:pos="4480"/>
+          <w:tab w:val="left" w:pos="5040"/>
+          <w:tab w:val="left" w:pos="5600"/>
+          <w:tab w:val="left" w:pos="6160"/>
+          <w:tab w:val="left" w:pos="6720"/>
+        </w:tabs>
+        <w:autoSpaceDE w:val="0"/>
+        <w:autoSpaceDN w:val="0"/>
+        <w:adjustRightInd w:val="0"/>
+        <w:rPr>
+          <w:rFonts w:ascii="Arial" w:hAnsi="Arial" w:cs="Arial"/>
+          <w:color w:val="000000"/>
+          <w:kern w:val="0"/>
+          <w:sz w:val="22"/>
+          <w:szCs w:val="22"/>
+        </w:rPr>
+      </w:pPr>
+    </w:p>
+    <w:p>
+      <w:pPr>
+        <w:tabs>
+          <w:tab w:val="left" w:pos="560"/>
+          <w:tab w:val="left" w:pos="1120"/>
+          <w:tab w:val="left" w:pos="1680"/>
+          <w:tab w:val="left" w:pos="2240"/>
+          <w:tab w:val="left" w:pos="2800"/>
+          <w:tab w:val="left" w:pos="3360"/>
+          <w:tab w:val="left" w:pos="3920"/>
+          <w:tab w:val="left" w:pos="4480"/>
+          <w:tab w:val="left" w:pos="5040"/>
+          <w:tab w:val="left" w:pos="5600"/>
+          <w:tab w:val="left" w:pos="6160"/>
+          <w:tab w:val="left" w:pos="6720"/>
+        </w:tabs>
+        <w:autoSpaceDE w:val="0"/>
+        <w:autoSpaceDN w:val="0"/>
+        <w:adjustRightInd w:val="0"/>
+        <w:rPr>
+          <w:rFonts w:ascii="Arial" w:hAnsi="Arial" w:cs="Arial"/>
+          <w:color w:val="000000"/>
+          <w:kern w:val="0"/>
+          <w:sz w:val="22"/>
+          <w:szCs w:val="22"/>
+        </w:rPr>
+      </w:pPr>
+    </w:p>
+    <w:p>
+      <w:pPr>
+        <w:tabs>
+          <w:tab w:val="left" w:pos="560"/>
+          <w:tab w:val="left" w:pos="1120"/>
+          <w:tab w:val="left" w:pos="1680"/>
+          <w:tab w:val="left" w:pos="2240"/>
+          <w:tab w:val="left" w:pos="2800"/>
+          <w:tab w:val="left" w:pos="3360"/>
+          <w:tab w:val="left" w:pos="3920"/>
+          <w:tab w:val="left" w:pos="4480"/>
+          <w:tab w:val="left" w:pos="5040"/>
+          <w:tab w:val="left" w:pos="5600"/>
+          <w:tab w:val="left" w:pos="6160"/>
+          <w:tab w:val="left" w:pos="6720"/>
+        </w:tabs>
+        <w:autoSpaceDE w:val="0"/>
+        <w:autoSpaceDN w:val="0"/>
+        <w:adjustRightInd w:val="0"/>
+        <w:rPr>
+          <w:rFonts w:asciiTheme="majorHAnsi" w:hAnsiTheme="majorHAnsi" w:cstheme="majorHAnsi"/>
+          <w:color w:val="000000" w:themeColor="text1"/>
+          <w:kern w:val="0"/>
+        </w:rPr>
+      </w:pPr>
+    </w:p>
+    <w:p>
+      <w:pPr>
+        <w:tabs>
+          <w:tab w:val="left" w:pos="560"/>
+          <w:tab w:val="left" w:pos="1120"/>
+          <w:tab w:val="left" w:pos="1680"/>
+          <w:tab w:val="left" w:pos="2240"/>
+          <w:tab w:val="left" w:pos="2800"/>
+          <w:tab w:val="left" w:pos="3360"/>
+          <w:tab w:val="left" w:pos="3920"/>
+          <w:tab w:val="left" w:pos="4480"/>
+          <w:tab w:val="left" w:pos="5040"/>
+          <w:tab w:val="left" w:pos="5600"/>
+          <w:tab w:val="left" w:pos="6160"/>
+          <w:tab w:val="left" w:pos="6720"/>
+        </w:tabs>
+        <w:autoSpaceDE w:val="0"/>
+        <w:autoSpaceDN w:val="0"/>
+        <w:adjustRightInd w:val="0"/>
+        <w:rPr>
+          <w:rFonts w:ascii="Segoe UI" w:eastAsia="Times New Roman" w:hAnsi="Segoe UI" w:cs="Segoe UI"/>
+          <w:b/>
+          <w:bCs/>
+          <w:color w:val="1F2328"/>
+          <w:kern w:val="36"/>
+          <w:sz w:val="36"/>
+          <w:szCs w:val="36"/>
+          <w14:ligatures w14:val="none"/>
+        </w:rPr>
+      </w:pPr>
+      <w:r>
+        <w:rPr>
+          <w:rFonts w:ascii="Segoe UI" w:eastAsia="Times New Roman" w:hAnsi="Segoe UI" w:cs="Segoe UI"/>
+          <w:b/>
+          <w:bCs/>
+          <w:color w:val="1F2328"/>
+          <w:kern w:val="36"/>
+          <w:sz w:val="36"/>
+          <w:szCs w:val="36"/>
+          <w14:ligatures w14:val="none"/>
+        </w:rPr>
+        <w:t>README</w:t>
+      </w:r>
+    </w:p>
+    <w:p>
+      <w:pPr>
+        <w:tabs>
+          <w:tab w:val="left" w:pos="560"/>
+          <w:tab w:val="left" w:pos="1120"/>
+          <w:tab w:val="left" w:pos="1680"/>
+          <w:tab w:val="left" w:pos="2240"/>
+          <w:tab w:val="left" w:pos="2800"/>
+          <w:tab w:val="left" w:pos="3360"/>
+          <w:tab w:val="left" w:pos="3920"/>
+          <w:tab w:val="left" w:pos="4480"/>
+          <w:tab w:val="left" w:pos="5040"/>
+          <w:tab w:val="left" w:pos="5600"/>
+          <w:tab w:val="left" w:pos="6160"/>
+          <w:tab w:val="left" w:pos="6720"/>
+        </w:tabs>
+        <w:autoSpaceDE w:val="0"/>
+        <w:autoSpaceDN w:val="0"/>
+        <w:adjustRightInd w:val="0"/>
+        <w:rPr>
+          <w:rFonts w:asciiTheme="majorHAnsi" w:hAnsiTheme="majorHAnsi" w:cstheme="majorHAnsi"/>
+          <w:color w:val="000000" w:themeColor="text1"/>
+          <w:kern w:val="0"/>
+        </w:rPr>
+      </w:pPr>
+    </w:p>
+    <w:p>
+      <w:pPr>
+        <w:pStyle w:val="Heading1"/>
+        <w:spacing w:before="0" w:beforeAutospacing="0" w:after="240" w:afterAutospacing="0"/>
+        <w:rPr>
+          <w:rFonts w:ascii="Segoe UI" w:hAnsi="Segoe UI" w:cs="Segoe UI"/>
+          <w:color w:val="1F2328"/>
+          <w:sz w:val="36"/>
+          <w:szCs w:val="36"/>
+        </w:rPr>
+      </w:pPr>
+      <w:r>
+        <w:rPr>
+          <w:rFonts w:ascii="Segoe UI" w:hAnsi="Segoe UI" w:cs="Segoe UI"/>
+          <w:color w:val="1F2328"/>
+          <w:sz w:val="36"/>
+          <w:szCs w:val="36"/>
+        </w:rPr>
+        <w:t xml:space="preserve">Lab 2: </w:t>
+      </w:r>
+      <w:proofErr w:type="spellStart"/>
+      <w:r>
+        <w:rPr>
+          <w:rFonts w:ascii="Segoe UI" w:hAnsi="Segoe UI" w:cs="Segoe UI"/>
+          <w:color w:val="1F2328"/>
+          <w:sz w:val="36"/>
+          <w:szCs w:val="36"/>
+        </w:rPr>
+        <w:t>Gomoku</w:t>
+      </w:r>
+      <w:proofErr w:type="spellEnd"/>
+      <w:r>
+        <w:rPr>
+          <w:rFonts w:ascii="Segoe UI" w:hAnsi="Segoe UI" w:cs="Segoe UI"/>
+          <w:color w:val="1F2328"/>
+          <w:sz w:val="36"/>
+          <w:szCs w:val="36"/>
+        </w:rPr>
+        <w:t xml:space="preserve"> Game Implementation and Analysis</w:t>
+      </w:r>
+    </w:p>
+    <w:p>
+      <w:pPr>
+        <w:pStyle w:val="NormalWeb"/>
+        <w:spacing w:before="0" w:beforeAutospacing="0" w:after="240" w:afterAutospacing="0"/>
+        <w:rPr>
+          <w:rFonts w:ascii="Segoe UI" w:hAnsi="Segoe UI" w:cs="Segoe UI"/>
+          <w:color w:val="1F2328"/>
+        </w:rPr>
+      </w:pPr>
+      <w:r>
+        <w:rPr>
+          <w:rFonts w:ascii="Segoe UI" w:hAnsi="Segoe UI" w:cs="Segoe UI"/>
+          <w:color w:val="1F2328"/>
+        </w:rPr>
+        <w:t xml:space="preserve">This repository contains a Python implementation of the </w:t>
+      </w:r>
+      <w:proofErr w:type="spellStart"/>
+      <w:r>
+        <w:rPr>
+          <w:rFonts w:ascii="Segoe UI" w:hAnsi="Segoe UI" w:cs="Segoe UI"/>
+          <w:color w:val="1F2328"/>
+        </w:rPr>
+        <w:t>Gomoku</w:t>
+      </w:r>
+      <w:proofErr w:type="spellEnd"/>
+      <w:r>
+        <w:rPr>
+          <w:rFonts w:ascii="Segoe UI" w:hAnsi="Segoe UI" w:cs="Segoe UI"/>
+          <w:color w:val="1F2328"/>
+        </w:rPr>
+        <w:t xml:space="preserve"> game (also known as Five in a Row), along with utilities for playing the game, implementing various player strategies, and analyzing gameplay. Below is an overview of each file and its role in the project.</w:t>
+      </w:r>
+    </w:p>
+    <w:p>
+      <w:pPr>
+        <w:pStyle w:val="Heading2"/>
+        <w:spacing w:before="360" w:beforeAutospacing="0" w:after="240" w:afterAutospacing="0"/>
+        <w:rPr>
+          <w:rFonts w:ascii="Segoe UI" w:hAnsi="Segoe UI" w:cs="Segoe UI"/>
+          <w:color w:val="1F2328"/>
+          <w:sz w:val="28"/>
+          <w:szCs w:val="28"/>
+        </w:rPr>
+      </w:pPr>
+      <w:r>
+        <w:rPr>
+          <w:rFonts w:ascii="Segoe UI" w:hAnsi="Segoe UI" w:cs="Segoe UI"/>
+          <w:color w:val="1F2328"/>
+          <w:sz w:val="28"/>
+          <w:szCs w:val="28"/>
+        </w:rPr>
+        <w:t>Overview</w:t>
+      </w:r>
+    </w:p>
+    <w:p>
+      <w:pPr>
+        <w:pStyle w:val="NormalWeb"/>
+        <w:spacing w:before="0" w:beforeAutospacing="0" w:after="240" w:afterAutospacing="0"/>
+        <w:rPr>
+          <w:rFonts w:ascii="Segoe UI" w:hAnsi="Segoe UI" w:cs="Segoe UI"/>
+          <w:color w:val="1F2328"/>
+        </w:rPr>
+      </w:pPr>
+      <w:r>
+        <w:rPr>
+          <w:rStyle w:val="Strong"/>
+          <w:rFonts w:ascii="Segoe UI" w:hAnsi="Segoe UI" w:cs="Segoe UI"/>
+          <w:color w:val="1F2328"/>
+        </w:rPr>
+        <w:t>game.py:</w:t>
+      </w:r>
+      <w:r>
+        <w:rPr>
+          <w:rStyle w:val="apple-converted-space"/>
+          <w:rFonts w:ascii="Segoe UI" w:hAnsi="Segoe UI" w:cs="Segoe UI"/>
+          <w:color w:val="1F2328"/>
+        </w:rPr>
+        <w:t> </w:t>
+      </w:r>
+      <w:r>
+        <w:rPr>
+          <w:rFonts w:ascii="Segoe UI" w:hAnsi="Segoe UI" w:cs="Segoe UI"/>
+          <w:color w:val="1F2328"/>
+        </w:rPr>
+        <w:t xml:space="preserve">Defines the core game logic for </w:t>
+      </w:r>
+      <w:proofErr w:type="spellStart"/>
+      <w:r>
+        <w:rPr>
+          <w:rFonts w:ascii="Segoe UI" w:hAnsi="Segoe UI" w:cs="Segoe UI"/>
+          <w:color w:val="1F2328"/>
+        </w:rPr>
+        <w:t>Gomoku</w:t>
+      </w:r>
+      <w:proofErr w:type="spellEnd"/>
+      <w:r>
+        <w:rPr>
+          <w:rFonts w:ascii="Segoe UI" w:hAnsi="Segoe UI" w:cs="Segoe UI"/>
+          <w:color w:val="1F2328"/>
+        </w:rPr>
+        <w:t>, including the board representation, game state, and rules for making moves. It provides the foundational classes and methods used by other components.</w:t>
+      </w:r>
+    </w:p>
+    <w:p>
+      <w:pPr>
+        <w:pStyle w:val="NormalWeb"/>
+        <w:spacing w:before="0" w:beforeAutospacing="0" w:after="240" w:afterAutospacing="0"/>
+        <w:rPr>
+          <w:rFonts w:ascii="Segoe UI" w:hAnsi="Segoe UI" w:cs="Segoe UI"/>
+          <w:color w:val="1F2328"/>
+        </w:rPr>
+      </w:pPr>
+      <w:r>
+        <w:rPr>
+          <w:rStyle w:val="Strong"/>
+          <w:rFonts w:ascii="Segoe UI" w:hAnsi="Segoe UI" w:cs="Segoe UI"/>
+          <w:color w:val="1F2328"/>
+        </w:rPr>
+        <w:t>utils.py:</w:t>
+      </w:r>
+      <w:r>
+        <w:rPr>
+          <w:rStyle w:val="apple-converted-space"/>
+          <w:rFonts w:ascii="Segoe UI" w:hAnsi="Segoe UI" w:cs="Segoe UI"/>
+          <w:color w:val="1F2328"/>
+        </w:rPr>
+        <w:t> </w:t>
+      </w:r>
+      <w:r>
+        <w:rPr>
+          <w:rFonts w:ascii="Segoe UI" w:hAnsi="Segoe UI" w:cs="Segoe UI"/>
+          <w:color w:val="1F2328"/>
+        </w:rPr>
+        <w:t>Provides utility functions and helpers that support game setup, execution, and analysis.</w:t>
+      </w:r>
+    </w:p>
+    <w:p>
+      <w:pPr>
+        <w:pStyle w:val="NormalWeb"/>
+        <w:spacing w:before="0" w:beforeAutospacing="0" w:after="240" w:afterAutospacing="0"/>
+        <w:rPr>
+          <w:rFonts w:ascii="Segoe UI" w:hAnsi="Segoe UI" w:cs="Segoe UI"/>
+          <w:color w:val="1F2328"/>
+        </w:rPr>
+      </w:pPr>
+      <w:r>
+        <w:rPr>
+          <w:rStyle w:val="Strong"/>
+          <w:rFonts w:ascii="Segoe UI" w:hAnsi="Segoe UI" w:cs="Segoe UI"/>
+          <w:color w:val="1F2328"/>
+        </w:rPr>
+        <w:t>players.py:</w:t>
+      </w:r>
+      <w:r>
+        <w:rPr>
+          <w:rStyle w:val="apple-converted-space"/>
+          <w:rFonts w:ascii="Segoe UI" w:hAnsi="Segoe UI" w:cs="Segoe UI"/>
+          <w:color w:val="1F2328"/>
+        </w:rPr>
+        <w:t> </w:t>
+      </w:r>
+      <w:r>
+        <w:rPr>
+          <w:rFonts w:ascii="Segoe UI" w:hAnsi="Segoe UI" w:cs="Segoe UI"/>
+          <w:color w:val="1F2328"/>
+        </w:rPr>
+        <w:t>Contains implementations of different player types, including human player, AI players using the Alpha-Beta pruning algorithm, and random players.</w:t>
+      </w:r>
+      <w:r>
+        <w:rPr>
+          <w:rStyle w:val="apple-converted-space"/>
+          <w:rFonts w:ascii="Segoe UI" w:hAnsi="Segoe UI" w:cs="Segoe UI"/>
+          <w:color w:val="1F2328"/>
+        </w:rPr>
+        <w:t> </w:t>
+      </w:r>
+      <w:r>
+        <w:rPr>
+          <w:rStyle w:val="Strong"/>
+          <w:rFonts w:ascii="Segoe UI" w:hAnsi="Segoe UI" w:cs="Segoe UI"/>
+          <w:color w:val="1F2328"/>
+        </w:rPr>
+        <w:t>Note the human player implementation will provide a list of all legal moves at each play as asked in the instructions.</w:t>
+      </w:r>
+    </w:p>
+    <w:p>
+      <w:pPr>
+        <w:pStyle w:val="NormalWeb"/>
+        <w:spacing w:before="0" w:beforeAutospacing="0" w:after="240" w:afterAutospacing="0"/>
+        <w:rPr>
+          <w:rFonts w:ascii="Segoe UI" w:hAnsi="Segoe UI" w:cs="Segoe UI"/>
+          <w:color w:val="1F2328"/>
+        </w:rPr>
+      </w:pPr>
+      <w:r>
+        <w:rPr>
+          <w:rStyle w:val="Strong"/>
+          <w:rFonts w:ascii="Segoe UI" w:hAnsi="Segoe UI" w:cs="Segoe UI"/>
+          <w:color w:val="1F2328"/>
+        </w:rPr>
+        <w:t>play_gomoku.py:</w:t>
+      </w:r>
+      <w:r>
+        <w:rPr>
+          <w:rStyle w:val="apple-converted-space"/>
+          <w:rFonts w:ascii="Segoe UI" w:hAnsi="Segoe UI" w:cs="Segoe UI"/>
+          <w:color w:val="1F2328"/>
+        </w:rPr>
+        <w:t> </w:t>
+      </w:r>
+      <w:r>
+        <w:rPr>
+          <w:rFonts w:ascii="Segoe UI" w:hAnsi="Segoe UI" w:cs="Segoe UI"/>
+          <w:color w:val="1F2328"/>
+        </w:rPr>
+        <w:t xml:space="preserve">A script that sets up and runs a </w:t>
+      </w:r>
+      <w:proofErr w:type="spellStart"/>
+      <w:r>
+        <w:rPr>
+          <w:rFonts w:ascii="Segoe UI" w:hAnsi="Segoe UI" w:cs="Segoe UI"/>
+          <w:color w:val="1F2328"/>
+        </w:rPr>
+        <w:t>Gomoku</w:t>
+      </w:r>
+      <w:proofErr w:type="spellEnd"/>
+      <w:r>
+        <w:rPr>
+          <w:rFonts w:ascii="Segoe UI" w:hAnsi="Segoe UI" w:cs="Segoe UI"/>
+          <w:color w:val="1F2328"/>
+        </w:rPr>
+        <w:t xml:space="preserve"> game instance. Use this script to play </w:t>
+      </w:r>
+      <w:proofErr w:type="spellStart"/>
+      <w:r>
+        <w:rPr>
+          <w:rFonts w:ascii="Segoe UI" w:hAnsi="Segoe UI" w:cs="Segoe UI"/>
+          <w:color w:val="1F2328"/>
+        </w:rPr>
+        <w:t>Gomoku</w:t>
+      </w:r>
+      <w:proofErr w:type="spellEnd"/>
+      <w:r>
+        <w:rPr>
+          <w:rFonts w:ascii="Segoe UI" w:hAnsi="Segoe UI" w:cs="Segoe UI"/>
+          <w:color w:val="1F2328"/>
+        </w:rPr>
+        <w:t xml:space="preserve"> using the command line.</w:t>
+      </w:r>
+    </w:p>
+    <w:p>
+      <w:pPr>
+        <w:pStyle w:val="NormalWeb"/>
+        <w:spacing w:before="0" w:beforeAutospacing="0" w:after="240" w:afterAutospacing="0"/>
+        <w:rPr>
+          <w:rFonts w:ascii="Segoe UI" w:hAnsi="Segoe UI" w:cs="Segoe UI"/>
+          <w:color w:val="1F2328"/>
+        </w:rPr>
+      </w:pPr>
+      <w:proofErr w:type="spellStart"/>
+      <w:r>
+        <w:rPr>
+          <w:rStyle w:val="Strong"/>
+          <w:rFonts w:ascii="Segoe UI" w:hAnsi="Segoe UI" w:cs="Segoe UI"/>
+          <w:color w:val="1F2328"/>
+        </w:rPr>
+        <w:t>play_analysis.ipynb</w:t>
+      </w:r>
+      <w:proofErr w:type="spellEnd"/>
+      <w:r>
+        <w:rPr>
+          <w:rStyle w:val="Strong"/>
+          <w:rFonts w:ascii="Segoe UI" w:hAnsi="Segoe UI" w:cs="Segoe UI"/>
+          <w:color w:val="1F2328"/>
+        </w:rPr>
+        <w:t>:</w:t>
+      </w:r>
+      <w:r>
+        <w:rPr>
+          <w:rStyle w:val="apple-converted-space"/>
+          <w:rFonts w:ascii="Segoe UI" w:hAnsi="Segoe UI" w:cs="Segoe UI"/>
+          <w:color w:val="1F2328"/>
+        </w:rPr>
+        <w:t> </w:t>
+      </w:r>
+      <w:r>
+        <w:rPr>
+          <w:rFonts w:ascii="Segoe UI" w:hAnsi="Segoe UI" w:cs="Segoe UI"/>
+          <w:color w:val="1F2328"/>
+        </w:rPr>
+        <w:t xml:space="preserve">A Jupyter notebook for analyzing different depths and evaluation functions as requested by the lab </w:t>
+      </w:r>
+      <w:proofErr w:type="spellStart"/>
+      <w:r>
+        <w:rPr>
+          <w:rFonts w:ascii="Segoe UI" w:hAnsi="Segoe UI" w:cs="Segoe UI"/>
+          <w:color w:val="1F2328"/>
+        </w:rPr>
+        <w:t>intrunctions</w:t>
+      </w:r>
+      <w:proofErr w:type="spellEnd"/>
+      <w:r>
+        <w:rPr>
+          <w:rFonts w:ascii="Segoe UI" w:hAnsi="Segoe UI" w:cs="Segoe UI"/>
+          <w:color w:val="1F2328"/>
+        </w:rPr>
+        <w:t>. It includes code for running simulations, collecting gameplay metrics (like win rates and decision times), and visualizing results.</w:t>
+      </w:r>
+    </w:p>
+    <w:p>
+      <w:pPr>
+        <w:pStyle w:val="Heading2"/>
+        <w:spacing w:before="360" w:beforeAutospacing="0" w:after="240" w:afterAutospacing="0"/>
+        <w:rPr>
+          <w:rFonts w:ascii="Segoe UI" w:hAnsi="Segoe UI" w:cs="Segoe UI"/>
+          <w:color w:val="1F2328"/>
+          <w:sz w:val="28"/>
+          <w:szCs w:val="28"/>
+        </w:rPr>
+      </w:pPr>
+      <w:r>
+        <w:rPr>
+          <w:rFonts w:ascii="Segoe UI" w:hAnsi="Segoe UI" w:cs="Segoe UI"/>
+          <w:color w:val="1F2328"/>
+          <w:sz w:val="28"/>
+          <w:szCs w:val="28"/>
+        </w:rPr>
+        <w:lastRenderedPageBreak/>
+        <w:t>Playing the Game</w:t>
+      </w:r>
+    </w:p>
+    <w:p>
+      <w:pPr>
+        <w:pStyle w:val="NormalWeb"/>
+        <w:spacing w:before="0" w:beforeAutospacing="0" w:after="240" w:afterAutospacing="0"/>
+        <w:rPr>
+          <w:rFonts w:ascii="Segoe UI" w:hAnsi="Segoe UI" w:cs="Segoe UI"/>
+          <w:color w:val="1F2328"/>
+        </w:rPr>
+      </w:pPr>
+      <w:r>
+        <w:rPr>
+          <w:rFonts w:ascii="Segoe UI" w:hAnsi="Segoe UI" w:cs="Segoe UI"/>
+          <w:color w:val="1F2328"/>
+        </w:rPr>
+        <w:t>Run the</w:t>
+      </w:r>
+      <w:r>
+        <w:rPr>
+          <w:rStyle w:val="apple-converted-space"/>
+          <w:rFonts w:ascii="Segoe UI" w:hAnsi="Segoe UI" w:cs="Segoe UI"/>
+          <w:color w:val="1F2328"/>
+        </w:rPr>
+        <w:t> </w:t>
+      </w:r>
+      <w:r>
+        <w:rPr>
+          <w:rStyle w:val="Strong"/>
+          <w:rFonts w:ascii="Segoe UI" w:hAnsi="Segoe UI" w:cs="Segoe UI"/>
+          <w:color w:val="1F2328"/>
+        </w:rPr>
+        <w:t>play_gomoku.py</w:t>
+      </w:r>
+      <w:r>
+        <w:rPr>
+          <w:rStyle w:val="apple-converted-space"/>
+          <w:rFonts w:ascii="Segoe UI" w:hAnsi="Segoe UI" w:cs="Segoe UI"/>
+          <w:color w:val="1F2328"/>
+        </w:rPr>
+        <w:t> </w:t>
+      </w:r>
+      <w:r>
+        <w:rPr>
+          <w:rFonts w:ascii="Segoe UI" w:hAnsi="Segoe UI" w:cs="Segoe UI"/>
+          <w:color w:val="1F2328"/>
+        </w:rPr>
+        <w:t>script to start a game. You can modify this script to set up specific player configurations (e.g. different depths</w:t>
+      </w:r>
+      <w:proofErr w:type="gramStart"/>
+      <w:r>
+        <w:rPr>
+          <w:rFonts w:ascii="Segoe UI" w:hAnsi="Segoe UI" w:cs="Segoe UI"/>
+          <w:color w:val="1F2328"/>
+        </w:rPr>
+        <w:t>), or</w:t>
+      </w:r>
+      <w:proofErr w:type="gramEnd"/>
+      <w:r>
+        <w:rPr>
+          <w:rFonts w:ascii="Segoe UI" w:hAnsi="Segoe UI" w:cs="Segoe UI"/>
+          <w:color w:val="1F2328"/>
+        </w:rPr>
+        <w:t xml:space="preserve"> setting two AI players to play against each other.</w:t>
+      </w:r>
+    </w:p>
+    <w:p>
+      <w:pPr>
+        <w:pStyle w:val="Heading2"/>
+        <w:spacing w:before="360" w:beforeAutospacing="0" w:after="240" w:afterAutospacing="0"/>
+        <w:rPr>
+          <w:rFonts w:ascii="Segoe UI" w:hAnsi="Segoe UI" w:cs="Segoe UI"/>
+          <w:color w:val="1F2328"/>
+          <w:sz w:val="28"/>
+          <w:szCs w:val="28"/>
+        </w:rPr>
+      </w:pPr>
+      <w:r>
+        <w:rPr>
+          <w:rFonts w:ascii="Segoe UI" w:hAnsi="Segoe UI" w:cs="Segoe UI"/>
+          <w:color w:val="1F2328"/>
+          <w:sz w:val="28"/>
+          <w:szCs w:val="28"/>
+        </w:rPr>
+        <w:t>Acknowledgments</w:t>
+      </w:r>
+    </w:p>
+    <w:p>
+      <w:pPr>
+        <w:numPr>
+          <w:ilvl w:val="0"/>
+          <w:numId w:val="13"/>
+        </w:numPr>
+        <w:spacing w:before="100" w:beforeAutospacing="1" w:after="100" w:afterAutospacing="1"/>
+        <w:rPr>
+          <w:rFonts w:ascii="Segoe UI" w:hAnsi="Segoe UI" w:cs="Segoe UI"/>
+          <w:color w:val="1F2328"/>
+        </w:rPr>
+      </w:pPr>
+      <w:r>
+        <w:rPr>
+          <w:rFonts w:ascii="Segoe UI" w:hAnsi="Segoe UI" w:cs="Segoe UI"/>
+          <w:color w:val="1F2328"/>
+        </w:rPr>
+        <w:t>[GitHub Pages]</w:t>
+      </w:r>
+      <w:r>
+        <w:rPr>
+          <w:rStyle w:val="apple-converted-space"/>
+          <w:rFonts w:ascii="Segoe UI" w:hAnsi="Segoe UI" w:cs="Segoe UI"/>
+          <w:color w:val="1F2328"/>
+        </w:rPr>
+        <w:t> </w:t>
+      </w:r>
+      <w:hyperlink r:id="rId6" w:history="1">
+        <w:r>
+          <w:rPr>
+            <w:rStyle w:val="Hyperlink"/>
+            <w:rFonts w:ascii="Segoe UI" w:hAnsi="Segoe UI" w:cs="Segoe UI"/>
+          </w:rPr>
+          <w:t>https://github.com/aimacode</w:t>
+        </w:r>
+      </w:hyperlink>
     </w:p>
     <w:p>
       <w:pPr>
@@ -1858,6 +3846,155 @@
     </w:lvl>
   </w:abstractNum>
   <w:abstractNum w:abstractNumId="5" w15:restartNumberingAfterBreak="0">
+    <w:nsid w:val="414C3B7F"/>
+    <w:multiLevelType w:val="multilevel"/>
+    <w:tmpl w:val="4F5E5826"/>
+    <w:lvl w:ilvl="0">
+      <w:start w:val="1"/>
+      <w:numFmt w:val="bullet"/>
+      <w:lvlText w:val=""/>
+      <w:lvlJc w:val="left"/>
+      <w:pPr>
+        <w:tabs>
+          <w:tab w:val="num" w:pos="720"/>
+        </w:tabs>
+        <w:ind w:left="720" w:hanging="360"/>
+      </w:pPr>
+      <w:rPr>
+        <w:rFonts w:ascii="Symbol" w:hAnsi="Symbol" w:hint="default"/>
+        <w:sz w:val="20"/>
+      </w:rPr>
+    </w:lvl>
+    <w:lvl w:ilvl="1" w:tentative="1">
+      <w:start w:val="1"/>
+      <w:numFmt w:val="bullet"/>
+      <w:lvlText w:val="o"/>
+      <w:lvlJc w:val="left"/>
+      <w:pPr>
+        <w:tabs>
+          <w:tab w:val="num" w:pos="1440"/>
+        </w:tabs>
+        <w:ind w:left="1440" w:hanging="360"/>
+      </w:pPr>
+      <w:rPr>
+        <w:rFonts w:ascii="Courier New" w:hAnsi="Courier New" w:hint="default"/>
+        <w:sz w:val="20"/>
+      </w:rPr>
+    </w:lvl>
+    <w:lvl w:ilvl="2" w:tentative="1">
+      <w:start w:val="1"/>
+      <w:numFmt w:val="bullet"/>
+      <w:lvlText w:val=""/>
+      <w:lvlJc w:val="left"/>
+      <w:pPr>
+        <w:tabs>
+          <w:tab w:val="num" w:pos="2160"/>
+        </w:tabs>
+        <w:ind w:left="2160" w:hanging="360"/>
+      </w:pPr>
+      <w:rPr>
+        <w:rFonts w:ascii="Wingdings" w:hAnsi="Wingdings" w:hint="default"/>
+        <w:sz w:val="20"/>
+      </w:rPr>
+    </w:lvl>
+    <w:lvl w:ilvl="3" w:tentative="1">
+      <w:start w:val="1"/>
+      <w:numFmt w:val="bullet"/>
+      <w:lvlText w:val=""/>
+      <w:lvlJc w:val="left"/>
+      <w:pPr>
+        <w:tabs>
+          <w:tab w:val="num" w:pos="2880"/>
+        </w:tabs>
+        <w:ind w:left="2880" w:hanging="360"/>
+      </w:pPr>
+      <w:rPr>
+        <w:rFonts w:ascii="Wingdings" w:hAnsi="Wingdings" w:hint="default"/>
+        <w:sz w:val="20"/>
+      </w:rPr>
+    </w:lvl>
+    <w:lvl w:ilvl="4" w:tentative="1">
+      <w:start w:val="1"/>
+      <w:numFmt w:val="bullet"/>
+      <w:lvlText w:val=""/>
+      <w:lvlJc w:val="left"/>
+      <w:pPr>
+        <w:tabs>
+          <w:tab w:val="num" w:pos="3600"/>
+        </w:tabs>
+        <w:ind w:left="3600" w:hanging="360"/>
+      </w:pPr>
+      <w:rPr>
+        <w:rFonts w:ascii="Wingdings" w:hAnsi="Wingdings" w:hint="default"/>
+        <w:sz w:val="20"/>
+      </w:rPr>
+    </w:lvl>
+    <w:lvl w:ilvl="5" w:tentative="1">
+      <w:start w:val="1"/>
+      <w:numFmt w:val="bullet"/>
+      <w:lvlText w:val=""/>
+      <w:lvlJc w:val="left"/>
+      <w:pPr>
+        <w:tabs>
+          <w:tab w:val="num" w:pos="4320"/>
+        </w:tabs>
+        <w:ind w:left="4320" w:hanging="360"/>
+      </w:pPr>
+      <w:rPr>
+        <w:rFonts w:ascii="Wingdings" w:hAnsi="Wingdings" w:hint="default"/>
+        <w:sz w:val="20"/>
+      </w:rPr>
+    </w:lvl>
+    <w:lvl w:ilvl="6" w:tentative="1">
+      <w:start w:val="1"/>
+      <w:numFmt w:val="bullet"/>
+      <w:lvlText w:val=""/>
+      <w:lvlJc w:val="left"/>
+      <w:pPr>
+        <w:tabs>
+          <w:tab w:val="num" w:pos="5040"/>
+        </w:tabs>
+        <w:ind w:left="5040" w:hanging="360"/>
+      </w:pPr>
+      <w:rPr>
+        <w:rFonts w:ascii="Wingdings" w:hAnsi="Wingdings" w:hint="default"/>
+        <w:sz w:val="20"/>
+      </w:rPr>
+    </w:lvl>
+    <w:lvl w:ilvl="7" w:tentative="1">
+      <w:start w:val="1"/>
+      <w:numFmt w:val="bullet"/>
+      <w:lvlText w:val=""/>
+      <w:lvlJc w:val="left"/>
+      <w:pPr>
+        <w:tabs>
+          <w:tab w:val="num" w:pos="5760"/>
+        </w:tabs>
+        <w:ind w:left="5760" w:hanging="360"/>
+      </w:pPr>
+      <w:rPr>
+        <w:rFonts w:ascii="Wingdings" w:hAnsi="Wingdings" w:hint="default"/>
+        <w:sz w:val="20"/>
+      </w:rPr>
+    </w:lvl>
+    <w:lvl w:ilvl="8" w:tentative="1">
+      <w:start w:val="1"/>
+      <w:numFmt w:val="bullet"/>
+      <w:lvlText w:val=""/>
+      <w:lvlJc w:val="left"/>
+      <w:pPr>
+        <w:tabs>
+          <w:tab w:val="num" w:pos="6480"/>
+        </w:tabs>
+        <w:ind w:left="6480" w:hanging="360"/>
+      </w:pPr>
+      <w:rPr>
+        <w:rFonts w:ascii="Wingdings" w:hAnsi="Wingdings" w:hint="default"/>
+        <w:sz w:val="20"/>
+      </w:rPr>
+    </w:lvl>
+  </w:abstractNum>
+  <w:abstractNum w:abstractNumId="6" w15:restartNumberingAfterBreak="0">
     <w:nsid w:val="544949F9"/>
     <w:multiLevelType w:val="hybridMultilevel"/>
     <w:tmpl w:val="4252C4EE"/>
@@ -1867,7 +4004,7 @@
       <w:lvlText w:val="%1."/>
       <w:lvlJc w:val="left"/>
       <w:pPr>
-        <w:ind w:left="720" w:hanging="360"/>
+        <w:ind w:left="360" w:hanging="360"/>
       </w:pPr>
       <w:rPr>
         <w:rFonts w:hint="default"/>
@@ -1879,7 +4016,7 @@
       <w:lvlText w:val="%2."/>
       <w:lvlJc w:val="left"/>
       <w:pPr>
-        <w:ind w:left="1440" w:hanging="360"/>
+        <w:ind w:left="1080" w:hanging="360"/>
       </w:pPr>
     </w:lvl>
     <w:lvl w:ilvl="2" w:tplc="0409001B" w:tentative="1">
@@ -1888,7 +4025,7 @@
       <w:lvlText w:val="%3."/>
       <w:lvlJc w:val="right"/>
       <w:pPr>
-        <w:ind w:left="2160" w:hanging="180"/>
+        <w:ind w:left="1800" w:hanging="180"/>
       </w:pPr>
     </w:lvl>
     <w:lvl w:ilvl="3" w:tplc="0409000F" w:tentative="1">
@@ -1897,7 +4034,7 @@
       <w:lvlText w:val="%4."/>
       <w:lvlJc w:val="left"/>
       <w:pPr>
-        <w:ind w:left="2880" w:hanging="360"/>
+        <w:ind w:left="2520" w:hanging="360"/>
       </w:pPr>
     </w:lvl>
     <w:lvl w:ilvl="4" w:tplc="04090019" w:tentative="1">
@@ -1906,7 +4043,7 @@
       <w:lvlText w:val="%5."/>
       <w:lvlJc w:val="left"/>
       <w:pPr>
-        <w:ind w:left="3600" w:hanging="360"/>
+        <w:ind w:left="3240" w:hanging="360"/>
       </w:pPr>
     </w:lvl>
     <w:lvl w:ilvl="5" w:tplc="0409001B" w:tentative="1">
@@ -1915,7 +4052,7 @@
       <w:lvlText w:val="%6."/>
       <w:lvlJc w:val="right"/>
       <w:pPr>
-        <w:ind w:left="4320" w:hanging="180"/>
+        <w:ind w:left="3960" w:hanging="180"/>
       </w:pPr>
     </w:lvl>
     <w:lvl w:ilvl="6" w:tplc="0409000F" w:tentative="1">
@@ -1924,7 +4061,7 @@
       <w:lvlText w:val="%7."/>
       <w:lvlJc w:val="left"/>
       <w:pPr>
-        <w:ind w:left="5040" w:hanging="360"/>
+        <w:ind w:left="4680" w:hanging="360"/>
       </w:pPr>
     </w:lvl>
     <w:lvl w:ilvl="7" w:tplc="04090019" w:tentative="1">
@@ -1933,7 +4070,7 @@
       <w:lvlText w:val="%8."/>
       <w:lvlJc w:val="left"/>
       <w:pPr>
-        <w:ind w:left="5760" w:hanging="360"/>
+        <w:ind w:left="5400" w:hanging="360"/>
       </w:pPr>
     </w:lvl>
     <w:lvl w:ilvl="8" w:tplc="0409001B" w:tentative="1">
@@ -1942,11 +4079,11 @@
       <w:lvlText w:val="%9."/>
       <w:lvlJc w:val="right"/>
       <w:pPr>
-        <w:ind w:left="6480" w:hanging="180"/>
+        <w:ind w:left="6120" w:hanging="180"/>
       </w:pPr>
     </w:lvl>
   </w:abstractNum>
-  <w:abstractNum w:abstractNumId="6" w15:restartNumberingAfterBreak="0">
+  <w:abstractNum w:abstractNumId="7" w15:restartNumberingAfterBreak="0">
     <w:nsid w:val="544B7CCF"/>
     <w:multiLevelType w:val="hybridMultilevel"/>
     <w:tmpl w:val="B8F8AC96"/>
@@ -2035,7 +4172,7 @@
       </w:pPr>
     </w:lvl>
   </w:abstractNum>
-  <w:abstractNum w:abstractNumId="7" w15:restartNumberingAfterBreak="0">
+  <w:abstractNum w:abstractNumId="8" w15:restartNumberingAfterBreak="0">
     <w:nsid w:val="55E16908"/>
     <w:multiLevelType w:val="multilevel"/>
     <w:tmpl w:val="4C221098"/>
@@ -2184,7 +4321,7 @@
       </w:rPr>
     </w:lvl>
   </w:abstractNum>
-  <w:abstractNum w:abstractNumId="8" w15:restartNumberingAfterBreak="0">
+  <w:abstractNum w:abstractNumId="9" w15:restartNumberingAfterBreak="0">
     <w:nsid w:val="5C587836"/>
     <w:multiLevelType w:val="multilevel"/>
     <w:tmpl w:val="285E079C"/>
@@ -2333,7 +4470,7 @@
       </w:rPr>
     </w:lvl>
   </w:abstractNum>
-  <w:abstractNum w:abstractNumId="9" w15:restartNumberingAfterBreak="0">
+  <w:abstractNum w:abstractNumId="10" w15:restartNumberingAfterBreak="0">
     <w:nsid w:val="5E5E0801"/>
     <w:multiLevelType w:val="hybridMultilevel"/>
     <w:tmpl w:val="90C6A6E8"/>
@@ -2422,7 +4559,7 @@
       </w:pPr>
     </w:lvl>
   </w:abstractNum>
-  <w:abstractNum w:abstractNumId="10" w15:restartNumberingAfterBreak="0">
+  <w:abstractNum w:abstractNumId="11" w15:restartNumberingAfterBreak="0">
     <w:nsid w:val="64876217"/>
     <w:multiLevelType w:val="hybridMultilevel"/>
     <w:tmpl w:val="B3122676"/>
@@ -2535,7 +4672,7 @@
       </w:rPr>
     </w:lvl>
   </w:abstractNum>
-  <w:abstractNum w:abstractNumId="11" w15:restartNumberingAfterBreak="0">
+  <w:abstractNum w:abstractNumId="12" w15:restartNumberingAfterBreak="0">
     <w:nsid w:val="7EFC6C20"/>
     <w:multiLevelType w:val="hybridMultilevel"/>
     <w:tmpl w:val="77F6A724"/>
@@ -2625,13 +4762,13 @@
     </w:lvl>
   </w:abstractNum>
   <w:num w:numId="1" w16cid:durableId="702441884">
-    <w:abstractNumId w:val="9"/>
+    <w:abstractNumId w:val="10"/>
   </w:num>
   <w:num w:numId="2" w16cid:durableId="896018252">
     <w:abstractNumId w:val="0"/>
   </w:num>
   <w:num w:numId="3" w16cid:durableId="1274745838">
-    <w:abstractNumId w:val="11"/>
+    <w:abstractNumId w:val="12"/>
   </w:num>
   <w:num w:numId="4" w16cid:durableId="133835022">
     <w:abstractNumId w:val="1"/>
@@ -2643,22 +4780,25 @@
     <w:abstractNumId w:val="2"/>
   </w:num>
   <w:num w:numId="7" w16cid:durableId="1173108094">
-    <w:abstractNumId w:val="10"/>
+    <w:abstractNumId w:val="11"/>
   </w:num>
   <w:num w:numId="8" w16cid:durableId="190806313">
-    <w:abstractNumId w:val="7"/>
+    <w:abstractNumId w:val="8"/>
   </w:num>
   <w:num w:numId="9" w16cid:durableId="509367935">
-    <w:abstractNumId w:val="8"/>
+    <w:abstractNumId w:val="9"/>
   </w:num>
   <w:num w:numId="10" w16cid:durableId="830217980">
-    <w:abstractNumId w:val="5"/>
+    <w:abstractNumId w:val="6"/>
   </w:num>
   <w:num w:numId="11" w16cid:durableId="1492601828">
-    <w:abstractNumId w:val="6"/>
+    <w:abstractNumId w:val="7"/>
   </w:num>
   <w:num w:numId="12" w16cid:durableId="1857383289">
     <w:abstractNumId w:val="3"/>
+  </w:num>
+  <w:num w:numId="13" w16cid:durableId="349070193">
+    <w:abstractNumId w:val="5"/>
   </w:num>
 </w:numbering>
 </file>
@@ -3126,7 +5266,6 @@
   <w:style w:type="character" w:default="1" w:styleId="DefaultParagraphFont">
     <w:name w:val="Default Paragraph Font"/>
     <w:uiPriority w:val="1"/>
-    <w:semiHidden/>
     <w:unhideWhenUsed/>
   </w:style>
   <w:style w:type="table" w:default="1" w:styleId="TableNormal">

</xml_diff>